<commit_message>
small changes in the tutorial
</commit_message>
<xml_diff>
--- a/doc/Reportengine_tutorial.docx
+++ b/doc/Reportengine_tutorial.docx
@@ -38,7 +38,7 @@
       </w:r>
       <w:fldSimple w:instr=" DOCPROPERTY  reportengine_version  \* MERGEFORMAT ">
         <w:r>
-          <w:t>0.8.0</w:t>
+          <w:t>0.9.0</w:t>
         </w:r>
       </w:fldSimple>
     </w:p>
@@ -2558,30 +2558,6 @@
     </w:p>
     <w:p>
       <w:pPr>
-        <w:pStyle w:val="ListParagraph"/>
-        <w:numPr>
-          <w:ilvl w:val="0"/>
-          <w:numId w:val="2"/>
-        </w:numPr>
-      </w:pPr>
-      <w:r>
-        <w:t xml:space="preserve">It doesn’t support any ordering. This feature will be added </w:t>
-      </w:r>
-      <w:r>
-        <w:t xml:space="preserve">later </w:t>
-      </w:r>
-      <w:r>
-        <w:t xml:space="preserve">but </w:t>
-      </w:r>
-      <w:r>
-        <w:t>even so</w:t>
-      </w:r>
-      <w:r>
-        <w:t xml:space="preserve">, it’s recommended that you order your data (especially when using SQL) </w:t>
-      </w:r>
-    </w:p>
-    <w:p>
-      <w:pPr>
         <w:ind w:firstLine="720"/>
       </w:pPr>
     </w:p>
@@ -2718,9 +2694,9 @@
             <v:stroke joinstyle="miter"/>
             <v:path gradientshapeok="t" o:connecttype="rect"/>
           </v:shapetype>
-          <v:shape id="_x0000_s1064" type="#_x0000_t202" style="width:286.5pt;height:67.3pt;mso-position-horizontal-relative:char;mso-position-vertical-relative:line;mso-width-relative:margin;mso-height-relative:margin" fillcolor="#9bbb59 [3206]" strokecolor="#b6b6b6 [3041]" strokeweight="3pt">
+          <v:shape id="_x0000_s1071" type="#_x0000_t202" style="width:286.5pt;height:67.3pt;mso-position-horizontal-relative:char;mso-position-vertical-relative:line;mso-width-relative:margin;mso-height-relative:margin" fillcolor="#9bbb59 [3206]" strokecolor="#b6b6b6 [3041]" strokeweight="3pt">
             <v:shadow on="t" type="perspective" color="#4e6128 [1606]" opacity=".5" offset2="1pt"/>
-            <v:textbox style="mso-next-textbox:#_x0000_s1064">
+            <v:textbox style="mso-next-textbox:#_x0000_s1071">
               <w:txbxContent>
                 <w:p>
                   <w:pPr>
@@ -2989,7 +2965,7 @@
                         <w:sz w:val="20"/>
                         <w:szCs w:val="20"/>
                       </w:rPr>
-                      <w:t>0.8.0</w:t>
+                      <w:t>0.9.0</w:t>
                     </w:r>
                   </w:fldSimple>
                   <w:r>
@@ -3088,9 +3064,9 @@
       </w:pPr>
       <w:r>
         <w:pict>
-          <v:shape id="_x0000_s1066" type="#_x0000_t202" style="width:501pt;height:44.25pt;mso-position-horizontal-relative:char;mso-position-vertical-relative:line;mso-width-relative:margin;mso-height-relative:margin" fillcolor="#9bbb59 [3206]" strokecolor="#b6b6b6 [3041]" strokeweight="3pt">
+          <v:shape id="_x0000_s1070" type="#_x0000_t202" style="width:501pt;height:44.25pt;mso-position-horizontal-relative:char;mso-position-vertical-relative:line;mso-width-relative:margin;mso-height-relative:margin" fillcolor="#9bbb59 [3206]" strokecolor="#b6b6b6 [3041]" strokeweight="3pt">
             <v:shadow on="t" type="perspective" color="#4e6128 [1606]" opacity=".5" offset2="1pt"/>
-            <v:textbox style="mso-next-textbox:#_x0000_s1066">
+            <v:textbox style="mso-next-textbox:#_x0000_s1070">
               <w:txbxContent>
                 <w:p>
                   <w:pPr>
@@ -3137,7 +3113,7 @@
                         <w:noProof/>
                         <w:sz w:val="20"/>
                       </w:rPr>
-                      <w:t>0.8.0</w:t>
+                      <w:t>0.9.0</w:t>
                     </w:r>
                   </w:fldSimple>
                   <w:r>
@@ -3190,9 +3166,9 @@
     <w:p>
       <w:r>
         <w:pict>
-          <v:shape id="_x0000_s1067" type="#_x0000_t202" style="width:501pt;height:22.95pt;mso-position-horizontal-relative:char;mso-position-vertical-relative:line;mso-width-relative:margin;mso-height-relative:margin" fillcolor="#9bbb59 [3206]" strokecolor="#b6b6b6 [3041]" strokeweight="3pt">
+          <v:shape id="_x0000_s1069" type="#_x0000_t202" style="width:501pt;height:22.95pt;mso-position-horizontal-relative:char;mso-position-vertical-relative:line;mso-width-relative:margin;mso-height-relative:margin" fillcolor="#9bbb59 [3206]" strokecolor="#b6b6b6 [3041]" strokeweight="3pt">
             <v:shadow on="t" type="perspective" color="#4e6128 [1606]" opacity=".5" offset2="1pt"/>
-            <v:textbox style="mso-next-textbox:#_x0000_s1067">
+            <v:textbox style="mso-next-textbox:#_x0000_s1069">
               <w:txbxContent>
                 <w:p>
                   <w:pPr>
@@ -3227,7 +3203,7 @@
                         <w:noProof/>
                         <w:sz w:val="20"/>
                       </w:rPr>
-                      <w:t>0.8.0</w:t>
+                      <w:t>0.9.0</w:t>
                     </w:r>
                   </w:fldSimple>
                   <w:r>
@@ -3292,7 +3268,7 @@
                       <w:rPr>
                         <w:noProof/>
                       </w:rPr>
-                      <w:t>0.8.0</w:t>
+                      <w:t>0.9.0</w:t>
                     </w:r>
                   </w:fldSimple>
                   <w:r>
@@ -3333,9 +3309,9 @@
       </w:pPr>
       <w:r>
         <w:pict>
-          <v:shape id="_x0000_s1069" type="#_x0000_t202" style="width:282.75pt;height:22.35pt;mso-position-horizontal-relative:char;mso-position-vertical-relative:line;mso-width-relative:margin;mso-height-relative:margin" fillcolor="#9bbb59 [3206]" strokecolor="#b6b6b6 [3041]" strokeweight="3pt">
+          <v:shape id="_x0000_s1067" type="#_x0000_t202" style="width:282.75pt;height:22.35pt;mso-position-horizontal-relative:char;mso-position-vertical-relative:line;mso-width-relative:margin;mso-height-relative:margin" fillcolor="#9bbb59 [3206]" strokecolor="#b6b6b6 [3041]" strokeweight="3pt">
             <v:shadow on="t" type="perspective" color="#4e6128 [1606]" opacity=".5" offset2="1pt"/>
-            <v:textbox style="mso-next-textbox:#_x0000_s1069">
+            <v:textbox style="mso-next-textbox:#_x0000_s1067">
               <w:txbxContent>
                 <w:p>
                   <w:pPr>
@@ -3355,7 +3331,7 @@
                       <w:rPr>
                         <w:noProof/>
                       </w:rPr>
-                      <w:t>0.8.0</w:t>
+                      <w:t>0.9.0</w:t>
                     </w:r>
                   </w:fldSimple>
                   <w:r>
@@ -3975,10 +3951,10 @@
       </w:pPr>
       <w:r>
         <w:pict>
-          <v:shape id="_x0000_s1063" type="#_x0000_t202" style="width:482.4pt;height:201.45pt;mso-position-horizontal-relative:char;mso-position-vertical-relative:line;mso-width-relative:margin;mso-height-relative:margin;v-text-anchor:middle" fillcolor="#9bbb59 [3206]" strokecolor="#b6b6b6 [3041]" strokeweight="3pt">
+          <v:shape id="_x0000_s1066" type="#_x0000_t202" style="width:482.4pt;height:201.45pt;mso-position-horizontal-relative:char;mso-position-vertical-relative:line;mso-width-relative:margin;mso-height-relative:margin;v-text-anchor:middle" fillcolor="#9bbb59 [3206]" strokecolor="#b6b6b6 [3041]" strokeweight="3pt">
             <v:shadow on="t" type="perspective" color="#4e6128 [1606]" opacity=".5" offset2="1pt"/>
             <o:lock v:ext="edit" aspectratio="t"/>
-            <v:textbox style="mso-next-textbox:#_x0000_s1063">
+            <v:textbox style="mso-next-textbox:#_x0000_s1066">
               <w:txbxContent>
                 <w:p>
                   <w:pPr>
@@ -4724,9 +4700,9 @@
       </w:pPr>
       <w:r>
         <w:pict>
-          <v:shape id="_x0000_s1062" type="#_x0000_t202" style="width:482.4pt;height:46.3pt;mso-position-horizontal-relative:char;mso-position-vertical-relative:line;mso-width-relative:margin;mso-height-relative:margin" fillcolor="#9bbb59 [3206]" strokecolor="#b6b6b6 [3041]" strokeweight="3pt">
+          <v:shape id="_x0000_s1065" type="#_x0000_t202" style="width:482.4pt;height:46.3pt;mso-position-horizontal-relative:char;mso-position-vertical-relative:line;mso-width-relative:margin;mso-height-relative:margin" fillcolor="#9bbb59 [3206]" strokecolor="#b6b6b6 [3041]" strokeweight="3pt">
             <v:shadow on="t" type="perspective" color="#4e6128 [1606]" opacity=".5" offset="1pt" offset2="-1pt"/>
-            <v:textbox style="mso-next-textbox:#_x0000_s1062">
+            <v:textbox style="mso-next-textbox:#_x0000_s1065">
               <w:txbxContent>
                 <w:p>
                   <w:pPr>
@@ -4873,9 +4849,9 @@
       </w:pPr>
       <w:r>
         <w:pict>
-          <v:shape id="_x0000_s1061" type="#_x0000_t202" style="width:482.4pt;height:57pt;mso-position-horizontal-relative:char;mso-position-vertical-relative:line;mso-width-relative:margin;mso-height-relative:margin" fillcolor="#9bbb59 [3206]" strokecolor="#b6b6b6 [3041]" strokeweight="3pt">
+          <v:shape id="_x0000_s1064" type="#_x0000_t202" style="width:482.4pt;height:57pt;mso-position-horizontal-relative:char;mso-position-vertical-relative:line;mso-width-relative:margin;mso-height-relative:margin" fillcolor="#9bbb59 [3206]" strokecolor="#b6b6b6 [3041]" strokeweight="3pt">
             <v:shadow on="t" type="perspective" color="#4e6128 [1606]" opacity=".5" offset2="1pt"/>
-            <v:textbox style="mso-next-textbox:#_x0000_s1061">
+            <v:textbox style="mso-next-textbox:#_x0000_s1064">
               <w:txbxContent>
                 <w:p>
                   <w:pPr>
@@ -5134,9 +5110,9 @@
       </w:pPr>
       <w:r>
         <w:pict>
-          <v:shape id="_x0000_s1060" type="#_x0000_t202" style="width:482.4pt;height:92.95pt;mso-position-horizontal-relative:char;mso-position-vertical-relative:line;mso-width-relative:margin;mso-height-relative:margin" fillcolor="#9bbb59 [3206]" strokecolor="#b6b6b6 [3041]" strokeweight="3pt">
+          <v:shape id="_x0000_s1063" type="#_x0000_t202" style="width:482.4pt;height:92.95pt;mso-position-horizontal-relative:char;mso-position-vertical-relative:line;mso-width-relative:margin;mso-height-relative:margin" fillcolor="#9bbb59 [3206]" strokecolor="#b6b6b6 [3041]" strokeweight="3pt">
             <v:shadow on="t" type="perspective" color="#4e6128 [1606]" opacity=".5" offset2="1pt"/>
-            <v:textbox style="mso-next-textbox:#_x0000_s1060">
+            <v:textbox style="mso-next-textbox:#_x0000_s1063">
               <w:txbxContent>
                 <w:p>
                   <w:pPr>
@@ -5298,9 +5274,9 @@
       </w:pPr>
       <w:r>
         <w:pict>
-          <v:shape id="_x0000_s1059" type="#_x0000_t202" style="width:482.4pt;height:99.7pt;mso-position-horizontal-relative:char;mso-position-vertical-relative:line;mso-width-relative:margin;mso-height-relative:margin" fillcolor="#9bbb59 [3206]" strokecolor="#b6b6b6 [3041]" strokeweight="3pt">
+          <v:shape id="_x0000_s1062" type="#_x0000_t202" style="width:482.4pt;height:99.7pt;mso-position-horizontal-relative:char;mso-position-vertical-relative:line;mso-width-relative:margin;mso-height-relative:margin" fillcolor="#9bbb59 [3206]" strokecolor="#b6b6b6 [3041]" strokeweight="3pt">
             <v:shadow on="t" type="perspective" color="#4e6128 [1606]" opacity=".5" offset2="1pt"/>
-            <v:textbox style="mso-next-textbox:#_x0000_s1059">
+            <v:textbox style="mso-next-textbox:#_x0000_s1062">
               <w:txbxContent>
                 <w:p>
                   <w:pPr>
@@ -5671,9 +5647,9 @@
       </w:pPr>
       <w:r>
         <w:pict>
-          <v:shape id="_x0000_s1058" type="#_x0000_t202" style="width:482.4pt;height:20.1pt;mso-position-horizontal-relative:char;mso-position-vertical-relative:line;mso-width-relative:margin;mso-height-relative:margin" fillcolor="#9bbb59 [3206]" strokecolor="#b6b6b6 [3041]" strokeweight="3pt">
+          <v:shape id="_x0000_s1061" type="#_x0000_t202" style="width:482.4pt;height:20.1pt;mso-position-horizontal-relative:char;mso-position-vertical-relative:line;mso-width-relative:margin;mso-height-relative:margin" fillcolor="#9bbb59 [3206]" strokecolor="#b6b6b6 [3041]" strokeweight="3pt">
             <v:shadow on="t" type="perspective" color="#4e6128 [1606]" opacity=".5" offset2="1pt"/>
-            <v:textbox style="mso-next-textbox:#_x0000_s1058">
+            <v:textbox style="mso-next-textbox:#_x0000_s1061">
               <w:txbxContent>
                 <w:p>
                   <w:pPr>
@@ -5888,9 +5864,9 @@
           <w:rFonts w:eastAsia="Times New Roman" w:cs="Times New Roman"/>
         </w:rPr>
         <w:pict>
-          <v:shape id="_x0000_s1057" type="#_x0000_t202" style="width:482.4pt;height:20.25pt;mso-position-horizontal-relative:char;mso-position-vertical-relative:line;mso-width-relative:margin;mso-height-relative:margin" fillcolor="#9bbb59 [3206]" strokecolor="#b6b6b6 [3041]" strokeweight="3pt">
+          <v:shape id="_x0000_s1060" type="#_x0000_t202" style="width:482.4pt;height:20.25pt;mso-position-horizontal-relative:char;mso-position-vertical-relative:line;mso-width-relative:margin;mso-height-relative:margin" fillcolor="#9bbb59 [3206]" strokecolor="#b6b6b6 [3041]" strokeweight="3pt">
             <v:shadow on="t" type="perspective" color="#4e6128 [1606]" opacity=".5" offset2="1pt"/>
-            <v:textbox style="mso-next-textbox:#_x0000_s1057">
+            <v:textbox style="mso-next-textbox:#_x0000_s1060">
               <w:txbxContent>
                 <w:p>
                   <w:pPr>
@@ -6177,9 +6153,9 @@
           <w:rFonts w:eastAsia="Times New Roman" w:cs="Times New Roman"/>
         </w:rPr>
         <w:pict>
-          <v:shape id="_x0000_s1056" type="#_x0000_t202" style="width:482.25pt;height:36.25pt;mso-height-percent:200;mso-position-horizontal-relative:char;mso-position-vertical-relative:line;mso-height-percent:200;mso-width-relative:margin;mso-height-relative:margin" fillcolor="#9bbb59 [3206]" strokecolor="#b6b6b6 [3041]" strokeweight="3pt">
+          <v:shape id="_x0000_s1059" type="#_x0000_t202" style="width:482.25pt;height:36.25pt;mso-height-percent:200;mso-position-horizontal-relative:char;mso-position-vertical-relative:line;mso-height-percent:200;mso-width-relative:margin;mso-height-relative:margin" fillcolor="#9bbb59 [3206]" strokecolor="#b6b6b6 [3041]" strokeweight="3pt">
             <v:shadow on="t" type="perspective" color="#4e6128 [1606]" opacity=".5" offset2="1pt"/>
-            <v:textbox style="mso-next-textbox:#_x0000_s1056;mso-fit-shape-to-text:t">
+            <v:textbox style="mso-next-textbox:#_x0000_s1059;mso-fit-shape-to-text:t">
               <w:txbxContent>
                 <w:p>
                   <w:pPr>
@@ -6354,7 +6330,19 @@
         <w:rPr>
           <w:rFonts w:eastAsia="Times New Roman" w:cs="Times New Roman"/>
         </w:rPr>
-        <w:t>But if you want another format, you can use the MimeConstants  provided by apache fop project</w:t>
+        <w:t xml:space="preserve">But if you want another format, you can use the </w:t>
+      </w:r>
+      <w:r>
+        <w:rPr>
+          <w:rFonts w:eastAsia="Times New Roman" w:cs="Times New Roman"/>
+        </w:rPr>
+        <w:t>MimeConstants provided</w:t>
+      </w:r>
+      <w:r>
+        <w:rPr>
+          <w:rFonts w:eastAsia="Times New Roman" w:cs="Times New Roman"/>
+        </w:rPr>
+        <w:t xml:space="preserve"> by apache fop project</w:t>
       </w:r>
     </w:p>
     <w:p>
@@ -6374,9 +6362,9 @@
           <w:rFonts w:eastAsia="Times New Roman" w:cs="Times New Roman"/>
         </w:rPr>
         <w:pict>
-          <v:shape id="_x0000_s1055" type="#_x0000_t202" style="width:482.25pt;height:36.25pt;mso-height-percent:200;mso-position-horizontal-relative:char;mso-position-vertical-relative:line;mso-height-percent:200;mso-width-relative:margin;mso-height-relative:margin" fillcolor="#9bbb59 [3206]" strokecolor="#b6b6b6 [3041]" strokeweight="3pt">
+          <v:shape id="_x0000_s1058" type="#_x0000_t202" style="width:482.25pt;height:36.25pt;mso-height-percent:200;mso-position-horizontal-relative:char;mso-position-vertical-relative:line;mso-height-percent:200;mso-width-relative:margin;mso-height-relative:margin" fillcolor="#9bbb59 [3206]" strokecolor="#b6b6b6 [3041]" strokeweight="3pt">
             <v:shadow on="t" type="perspective" color="#4e6128 [1606]" opacity=".5" offset2="1pt"/>
-            <v:textbox style="mso-next-textbox:#_x0000_s1055;mso-fit-shape-to-text:t">
+            <v:textbox style="mso-next-textbox:#_x0000_s1058;mso-fit-shape-to-text:t">
               <w:txbxContent>
                 <w:p>
                   <w:pPr>
@@ -7370,9 +7358,9 @@
       </w:pPr>
       <w:r>
         <w:pict>
-          <v:shape id="_x0000_s1054" type="#_x0000_t202" style="width:482.4pt;height:161.5pt;mso-position-horizontal-relative:char;mso-position-vertical-relative:line;mso-width-relative:margin;mso-height-relative:margin" fillcolor="#9bbb59 [3206]" strokecolor="#b6b6b6 [3041]" strokeweight="3pt">
+          <v:shape id="_x0000_s1057" type="#_x0000_t202" style="width:482.4pt;height:161.5pt;mso-position-horizontal-relative:char;mso-position-vertical-relative:line;mso-width-relative:margin;mso-height-relative:margin" fillcolor="#9bbb59 [3206]" strokecolor="#b6b6b6 [3041]" strokeweight="3pt">
             <v:shadow on="t" type="perspective" color="#4e6128 [1606]" opacity=".5" offset2="1pt"/>
-            <v:textbox style="mso-next-textbox:#_x0000_s1054">
+            <v:textbox style="mso-next-textbox:#_x0000_s1057">
               <w:txbxContent>
                 <w:p>
                   <w:pPr>
@@ -7760,9 +7748,9 @@
       </w:pPr>
       <w:r>
         <w:pict>
-          <v:shape id="_x0000_s1053" type="#_x0000_t202" style="width:482.4pt;height:67.2pt;mso-position-horizontal-relative:char;mso-position-vertical-relative:line;mso-width-relative:margin;mso-height-relative:margin" fillcolor="#9bbb59 [3206]" strokecolor="#b6b6b6 [3041]" strokeweight="3pt">
+          <v:shape id="_x0000_s1056" type="#_x0000_t202" style="width:482.4pt;height:67.2pt;mso-position-horizontal-relative:char;mso-position-vertical-relative:line;mso-width-relative:margin;mso-height-relative:margin" fillcolor="#9bbb59 [3206]" strokecolor="#b6b6b6 [3041]" strokeweight="3pt">
             <v:shadow on="t" type="perspective" color="#4e6128 [1606]" opacity=".5" offset2="1pt"/>
-            <v:textbox style="mso-next-textbox:#_x0000_s1053">
+            <v:textbox style="mso-next-textbox:#_x0000_s1056">
               <w:txbxContent>
                 <w:p>
                   <w:pPr>
@@ -8033,9 +8021,9 @@
       </w:pPr>
       <w:r>
         <w:pict>
-          <v:shape id="_x0000_s1052" type="#_x0000_t202" style="width:482.4pt;height:75.2pt;mso-position-horizontal-relative:char;mso-position-vertical-relative:line;mso-width-relative:margin;mso-height-relative:margin" fillcolor="#9bbb59 [3206]" strokecolor="#b6b6b6 [3041]" strokeweight="3pt">
+          <v:shape id="_x0000_s1055" type="#_x0000_t202" style="width:482.4pt;height:75.2pt;mso-position-horizontal-relative:char;mso-position-vertical-relative:line;mso-width-relative:margin;mso-height-relative:margin" fillcolor="#9bbb59 [3206]" strokecolor="#b6b6b6 [3041]" strokeweight="3pt">
             <v:shadow on="t" type="perspective" color="#4e6128 [1606]" opacity=".5" offset2="1pt"/>
-            <v:textbox style="mso-next-textbox:#_x0000_s1052">
+            <v:textbox style="mso-next-textbox:#_x0000_s1055">
               <w:txbxContent>
                 <w:p>
                   <w:pPr>
@@ -8394,9 +8382,9 @@
       </w:pPr>
       <w:r>
         <w:pict>
-          <v:shape id="_x0000_s1051" type="#_x0000_t202" style="width:482.4pt;height:419.25pt;mso-position-horizontal-relative:char;mso-position-vertical-relative:line;mso-width-relative:margin;mso-height-relative:margin" fillcolor="#9bbb59 [3206]" strokecolor="#b6b6b6 [3041]" strokeweight="3pt">
+          <v:shape id="_x0000_s1054" type="#_x0000_t202" style="width:482.4pt;height:419.25pt;mso-position-horizontal-relative:char;mso-position-vertical-relative:line;mso-width-relative:margin;mso-height-relative:margin" fillcolor="#9bbb59 [3206]" strokecolor="#b6b6b6 [3041]" strokeweight="3pt">
             <v:shadow on="t" type="perspective" color="#4e6128 [1606]" opacity=".5" offset="1pt" offset2="-1pt"/>
-            <v:textbox style="mso-next-textbox:#_x0000_s1051">
+            <v:textbox style="mso-next-textbox:#_x0000_s1054">
               <w:txbxContent>
                 <w:p>
                   <w:pPr>
@@ -9849,7 +9837,7 @@
       </w:pPr>
       <w:r>
         <w:pict>
-          <v:shape id="_x0000_s1050" type="#_x0000_t202" style="width:482.4pt;height:586.85pt;mso-position-horizontal-relative:char;mso-position-vertical-relative:line;mso-width-relative:margin;mso-height-relative:margin" fillcolor="#9bbb59 [3206]" strokecolor="#b6b6b6 [3041]" strokeweight="3pt">
+          <v:shape id="_x0000_s1053" type="#_x0000_t202" style="width:482.4pt;height:586.85pt;mso-position-horizontal-relative:char;mso-position-vertical-relative:line;mso-width-relative:margin;mso-height-relative:margin" fillcolor="#9bbb59 [3206]" strokecolor="#b6b6b6 [3041]" strokeweight="3pt">
             <v:shadow on="t" type="perspective" color="#4e6128 [1606]" opacity=".5" offset2="1pt"/>
             <v:textbox>
               <w:txbxContent>
@@ -11744,9 +11732,9 @@
     <w:p>
       <w:r>
         <w:pict>
-          <v:shape id="_x0000_s1049" type="#_x0000_t202" style="width:230.4pt;height:89.95pt;mso-position-horizontal-relative:char;mso-position-vertical-relative:line;mso-width-relative:margin;mso-height-relative:margin" fillcolor="#9bbb59 [3206]" strokecolor="#b6b6b6 [3041]" strokeweight="3pt">
+          <v:shape id="_x0000_s1052" type="#_x0000_t202" style="width:230.4pt;height:89.95pt;mso-position-horizontal-relative:char;mso-position-vertical-relative:line;mso-width-relative:margin;mso-height-relative:margin" fillcolor="#9bbb59 [3206]" strokecolor="#b6b6b6 [3041]" strokeweight="3pt">
             <v:shadow on="t" type="perspective" color="#4e6128 [1606]" opacity=".5" offset2="1pt"/>
-            <v:textbox style="mso-next-textbox:#_x0000_s1049">
+            <v:textbox style="mso-next-textbox:#_x0000_s1052">
               <w:txbxContent>
                 <w:tbl>
                   <w:tblPr>
@@ -12278,9 +12266,9 @@
     <w:p>
       <w:r>
         <w:pict>
-          <v:shape id="_x0000_s1048" type="#_x0000_t202" style="width:230.4pt;height:116.75pt;mso-position-horizontal-relative:char;mso-position-vertical-relative:line;mso-width-relative:margin;mso-height-relative:margin" fillcolor="#9bbb59 [3206]" strokecolor="#b6b6b6 [3041]" strokeweight="3pt">
+          <v:shape id="_x0000_s1051" type="#_x0000_t202" style="width:230.4pt;height:116.75pt;mso-position-horizontal-relative:char;mso-position-vertical-relative:line;mso-width-relative:margin;mso-height-relative:margin" fillcolor="#9bbb59 [3206]" strokecolor="#b6b6b6 [3041]" strokeweight="3pt">
             <v:shadow on="t" type="perspective" color="#4e6128 [1606]" opacity=".5" offset2="1pt"/>
-            <v:textbox style="mso-next-textbox:#_x0000_s1048">
+            <v:textbox style="mso-next-textbox:#_x0000_s1051">
               <w:txbxContent>
                 <w:tbl>
                   <w:tblPr>
@@ -13047,9 +13035,9 @@
       </w:pPr>
       <w:r>
         <w:pict>
-          <v:shape id="_x0000_s1047" type="#_x0000_t202" style="width:482.4pt;height:517.65pt;mso-position-horizontal-relative:char;mso-position-vertical-relative:line;mso-width-relative:margin;mso-height-relative:margin" fillcolor="#9bbb59 [3206]" strokecolor="#b6b6b6 [3041]" strokeweight="3pt">
+          <v:shape id="_x0000_s1050" type="#_x0000_t202" style="width:482.4pt;height:517.65pt;mso-position-horizontal-relative:char;mso-position-vertical-relative:line;mso-width-relative:margin;mso-height-relative:margin" fillcolor="#9bbb59 [3206]" strokecolor="#b6b6b6 [3041]" strokeweight="3pt">
             <v:shadow on="t" type="perspective" color="#4e6128 [1606]" opacity=".5" offset="1pt" offset2="-1pt"/>
-            <v:textbox style="mso-next-textbox:#_x0000_s1047">
+            <v:textbox style="mso-next-textbox:#_x0000_s1050">
               <w:txbxContent>
                 <w:p>
                   <w:pPr>
@@ -14905,9 +14893,9 @@
     <w:p>
       <w:r>
         <w:pict>
-          <v:shape id="_x0000_s1046" type="#_x0000_t202" style="width:482.4pt;height:31.3pt;mso-position-horizontal-relative:char;mso-position-vertical-relative:line;mso-width-relative:margin;mso-height-relative:margin" fillcolor="#9bbb59 [3206]" strokecolor="#b6b6b6 [3041]" strokeweight="3pt">
+          <v:shape id="_x0000_s1049" type="#_x0000_t202" style="width:482.4pt;height:31.3pt;mso-position-horizontal-relative:char;mso-position-vertical-relative:line;mso-width-relative:margin;mso-height-relative:margin" fillcolor="#9bbb59 [3206]" strokecolor="#b6b6b6 [3041]" strokeweight="3pt">
             <v:shadow on="t" type="perspective" color="#4e6128 [1606]" opacity=".5" offset2="1pt"/>
-            <v:textbox style="mso-next-textbox:#_x0000_s1046">
+            <v:textbox style="mso-next-textbox:#_x0000_s1049">
               <w:txbxContent>
                 <w:p>
                   <w:pPr>
@@ -15067,9 +15055,9 @@
     <w:p>
       <w:r>
         <w:pict>
-          <v:shape id="_x0000_s1045" type="#_x0000_t202" style="width:482.4pt;height:60.05pt;mso-position-horizontal-relative:char;mso-position-vertical-relative:line;mso-width-relative:margin;mso-height-relative:margin" fillcolor="#9bbb59 [3206]" strokecolor="#b6b6b6 [3041]" strokeweight="3pt">
+          <v:shape id="_x0000_s1048" type="#_x0000_t202" style="width:482.4pt;height:60.05pt;mso-position-horizontal-relative:char;mso-position-vertical-relative:line;mso-width-relative:margin;mso-height-relative:margin" fillcolor="#9bbb59 [3206]" strokecolor="#b6b6b6 [3041]" strokeweight="3pt">
             <v:shadow on="t" type="perspective" color="#4e6128 [1606]" opacity=".5" offset2="1pt"/>
-            <v:textbox style="mso-next-textbox:#_x0000_s1045">
+            <v:textbox style="mso-next-textbox:#_x0000_s1048">
               <w:txbxContent>
                 <w:p>
                   <w:pPr>
@@ -15406,7 +15394,10 @@
         <w:t>m</w:t>
       </w:r>
       <w:r>
-        <w:t>y yearly expenses report,  a</w:t>
+        <w:t xml:space="preserve">y yearly expenses report, </w:t>
+      </w:r>
+      <w:r>
+        <w:t>a</w:t>
       </w:r>
       <w:r>
         <w:t xml:space="preserve"> report having 2 group columns and 2 </w:t>
@@ -15438,7 +15429,7 @@
         <w:t>years</w:t>
       </w:r>
       <w:r>
-        <w:t xml:space="preserve"> (simplified for clarity sake) </w:t>
+        <w:t xml:space="preserve"> (simplified for clarity sake)</w:t>
       </w:r>
       <w:r>
         <w:t xml:space="preserve">: </w:t>
@@ -15447,9 +15438,9 @@
     <w:p>
       <w:r>
         <w:pict>
-          <v:shape id="_x0000_s1044" type="#_x0000_t202" style="width:260.25pt;height:110pt;mso-position-horizontal-relative:char;mso-position-vertical-relative:line;mso-width-relative:margin;mso-height-relative:margin" fillcolor="#9bbb59 [3206]" strokecolor="#b6b6b6 [3041]" strokeweight="3pt">
+          <v:shape id="_x0000_s1047" type="#_x0000_t202" style="width:260.25pt;height:110pt;mso-position-horizontal-relative:char;mso-position-vertical-relative:line;mso-width-relative:margin;mso-height-relative:margin" fillcolor="#9bbb59 [3206]" strokecolor="#b6b6b6 [3041]" strokeweight="3pt">
             <v:shadow on="t" type="perspective" color="#4e6128 [1606]" opacity=".5" offset2="1pt"/>
-            <v:textbox style="mso-next-textbox:#_x0000_s1044">
+            <v:textbox style="mso-next-textbox:#_x0000_s1047">
               <w:txbxContent>
                 <w:p>
                   <w:pPr>
@@ -15983,9 +15974,9 @@
       </w:pPr>
       <w:r>
         <w:pict>
-          <v:shape id="_x0000_s1043" type="#_x0000_t202" style="width:482.4pt;height:498.75pt;mso-position-horizontal-relative:char;mso-position-vertical-relative:line;mso-width-relative:margin;mso-height-relative:margin" fillcolor="#9bbb59 [3206]" strokecolor="#b6b6b6 [3041]" strokeweight="3pt">
+          <v:shape id="_x0000_s1046" type="#_x0000_t202" style="width:482.4pt;height:498.75pt;mso-position-horizontal-relative:char;mso-position-vertical-relative:line;mso-width-relative:margin;mso-height-relative:margin" fillcolor="#9bbb59 [3206]" strokecolor="#b6b6b6 [3041]" strokeweight="3pt">
             <v:shadow on="t" type="perspective" color="#4e6128 [1606]" opacity=".5" offset2="1pt"/>
-            <v:textbox style="mso-next-textbox:#_x0000_s1043">
+            <v:textbox style="mso-next-textbox:#_x0000_s1046">
               <w:txbxContent>
                 <w:p>
                   <w:pPr>
@@ -17911,9 +17902,9 @@
     <w:p>
       <w:r>
         <w:pict>
-          <v:shape id="_x0000_s1042" type="#_x0000_t202" style="width:482.4pt;height:81.05pt;mso-position-horizontal-relative:char;mso-position-vertical-relative:line;mso-width-relative:margin;mso-height-relative:margin" fillcolor="#9bbb59 [3206]" strokecolor="#b6b6b6 [3041]" strokeweight="3pt">
+          <v:shape id="_x0000_s1045" type="#_x0000_t202" style="width:482.4pt;height:81.05pt;mso-position-horizontal-relative:char;mso-position-vertical-relative:line;mso-width-relative:margin;mso-height-relative:margin" fillcolor="#9bbb59 [3206]" strokecolor="#b6b6b6 [3041]" strokeweight="3pt">
             <v:shadow on="t" type="perspective" color="#4e6128 [1606]" opacity=".5" offset2="1pt"/>
-            <v:textbox style="mso-next-textbox:#_x0000_s1042">
+            <v:textbox style="mso-next-textbox:#_x0000_s1045">
               <w:txbxContent>
                 <w:p>
                   <w:pPr>
@@ -18627,9 +18618,9 @@
       </w:pPr>
       <w:r>
         <w:pict>
-          <v:shape id="_x0000_s1072" type="#_x0000_t202" style="width:482.4pt;height:105.65pt;mso-position-horizontal-relative:char;mso-position-vertical-relative:line;mso-width-relative:margin;mso-height-relative:margin" fillcolor="#9bbb59 [3206]" strokecolor="#b6b6b6 [3041]" strokeweight="3pt">
+          <v:shape id="_x0000_s1044" type="#_x0000_t202" style="width:482.4pt;height:105.65pt;mso-position-horizontal-relative:char;mso-position-vertical-relative:line;mso-width-relative:margin;mso-height-relative:margin" fillcolor="#9bbb59 [3206]" strokecolor="#b6b6b6 [3041]" strokeweight="3pt">
             <v:shadow on="t" type="perspective" color="#4e6128 [1606]" opacity=".5" offset2="1pt"/>
-            <v:textbox style="mso-next-textbox:#_x0000_s1072">
+            <v:textbox style="mso-next-textbox:#_x0000_s1044">
               <w:txbxContent>
                 <w:p>
                   <w:pPr>
@@ -19020,9 +19011,9 @@
     <w:p>
       <w:r>
         <w:pict>
-          <v:shape id="_x0000_s1070" type="#_x0000_t202" style="width:482.4pt;height:45.55pt;mso-position-horizontal-relative:char;mso-position-vertical-relative:line;mso-width-relative:margin;mso-height-relative:margin" fillcolor="#9bbb59 [3206]" strokecolor="#b6b6b6 [3041]" strokeweight="3pt">
+          <v:shape id="_x0000_s1043" type="#_x0000_t202" style="width:482.4pt;height:45.55pt;mso-position-horizontal-relative:char;mso-position-vertical-relative:line;mso-width-relative:margin;mso-height-relative:margin" fillcolor="#9bbb59 [3206]" strokecolor="#b6b6b6 [3041]" strokeweight="3pt">
             <v:shadow on="t" type="perspective" color="#4e6128 [1606]" opacity=".5" offset2="1pt"/>
-            <v:textbox style="mso-next-textbox:#_x0000_s1070">
+            <v:textbox style="mso-next-textbox:#_x0000_s1043">
               <w:txbxContent>
                 <w:p>
                   <w:pPr>
@@ -19301,9 +19292,9 @@
       </w:pPr>
       <w:r>
         <w:pict>
-          <v:shape id="_x0000_s1071" type="#_x0000_t202" style="width:482.4pt;height:432.4pt;mso-position-horizontal-relative:char;mso-position-vertical-relative:line;mso-width-relative:margin;mso-height-relative:margin" fillcolor="#9bbb59 [3206]" strokecolor="#b6b6b6 [3041]" strokeweight="3pt">
+          <v:shape id="_x0000_s1042" type="#_x0000_t202" style="width:482.4pt;height:432.4pt;mso-position-horizontal-relative:char;mso-position-vertical-relative:line;mso-width-relative:margin;mso-height-relative:margin" fillcolor="#9bbb59 [3206]" strokecolor="#b6b6b6 [3041]" strokeweight="3pt">
             <v:shadow on="t" type="perspective" color="#4e6128 [1606]" opacity=".5" offset2="1pt"/>
-            <v:textbox style="mso-next-textbox:#_x0000_s1071">
+            <v:textbox style="mso-next-textbox:#_x0000_s1042">
               <w:txbxContent>
                 <w:p>
                   <w:pPr>

</xml_diff>

<commit_message>
adapted to 0.10.0 changes
</commit_message>
<xml_diff>
--- a/doc/Reportengine_tutorial.docx
+++ b/doc/Reportengine_tutorial.docx
@@ -41,7 +41,7 @@
       </w:r>
       <w:fldSimple w:instr=" DOCPROPERTY  reportengine_version  \* MERGEFORMAT ">
         <w:r>
-          <w:t>0.9.5</w:t>
+          <w:t>0.10.0</w:t>
         </w:r>
       </w:fldSimple>
     </w:p>
@@ -1490,7 +1490,21 @@
                 <w:rStyle w:val="Hyperlink"/>
                 <w:noProof/>
               </w:rPr>
-              <w:t>Formatting column data</w:t>
+              <w:t>Formatting column</w:t>
+            </w:r>
+            <w:r>
+              <w:rPr>
+                <w:rStyle w:val="Hyperlink"/>
+                <w:noProof/>
+              </w:rPr>
+              <w:t xml:space="preserve"> </w:t>
+            </w:r>
+            <w:r>
+              <w:rPr>
+                <w:rStyle w:val="Hyperlink"/>
+                <w:noProof/>
+              </w:rPr>
+              <w:t>data</w:t>
             </w:r>
             <w:r>
               <w:rPr>
@@ -3147,9 +3161,9 @@
             <v:stroke joinstyle="miter"/>
             <v:path gradientshapeok="t" o:connecttype="rect"/>
           </v:shapetype>
-          <v:shape id="_x0000_s1074" type="#_x0000_t202" style="width:286.5pt;height:67.3pt;mso-position-horizontal-relative:char;mso-position-vertical-relative:line;mso-width-relative:margin;mso-height-relative:margin" fillcolor="#9bbb59 [3206]" strokecolor="#b6b6b6 [3041]" strokeweight="3pt">
+          <v:shape id="_x0000_s1076" type="#_x0000_t202" style="width:286.5pt;height:67.3pt;mso-position-horizontal-relative:char;mso-position-vertical-relative:line;mso-width-relative:margin;mso-height-relative:margin" fillcolor="#9bbb59 [3206]" strokecolor="#b6b6b6 [3041]" strokeweight="3pt">
             <v:shadow on="t" type="perspective" color="#4e6128 [1606]" opacity=".5" offset2="1pt"/>
-            <v:textbox style="mso-next-textbox:#_x0000_s1074">
+            <v:textbox style="mso-next-textbox:#_x0000_s1076">
               <w:txbxContent>
                 <w:p>
                   <w:pPr>
@@ -3418,7 +3432,7 @@
                         <w:sz w:val="20"/>
                         <w:szCs w:val="20"/>
                       </w:rPr>
-                      <w:t>0.9.5</w:t>
+                      <w:t>0.10.0</w:t>
                     </w:r>
                   </w:fldSimple>
                   <w:r>
@@ -3517,9 +3531,9 @@
       </w:pPr>
       <w:r>
         <w:pict>
-          <v:shape id="_x0000_s1073" type="#_x0000_t202" style="width:501pt;height:44.25pt;mso-position-horizontal-relative:char;mso-position-vertical-relative:line;mso-width-relative:margin;mso-height-relative:margin" fillcolor="#9bbb59 [3206]" strokecolor="#b6b6b6 [3041]" strokeweight="3pt">
+          <v:shape id="_x0000_s1075" type="#_x0000_t202" style="width:501pt;height:44.25pt;mso-position-horizontal-relative:char;mso-position-vertical-relative:line;mso-width-relative:margin;mso-height-relative:margin" fillcolor="#9bbb59 [3206]" strokecolor="#b6b6b6 [3041]" strokeweight="3pt">
             <v:shadow on="t" type="perspective" color="#4e6128 [1606]" opacity=".5" offset2="1pt"/>
-            <v:textbox style="mso-next-textbox:#_x0000_s1073">
+            <v:textbox style="mso-next-textbox:#_x0000_s1075">
               <w:txbxContent>
                 <w:p>
                   <w:pPr>
@@ -3543,7 +3557,6 @@
                 <w:p>
                   <w:pPr>
                     <w:spacing w:after="0" w:line="240" w:lineRule="auto"/>
-                    <w:ind w:firstLine="720"/>
                     <w:rPr>
                       <w:rFonts w:ascii="Times New Roman" w:eastAsia="Times New Roman" w:hAnsi="Times New Roman" w:cs="Times New Roman"/>
                       <w:noProof/>
@@ -3551,6 +3564,14 @@
                       <w:szCs w:val="24"/>
                     </w:rPr>
                   </w:pPr>
+                  <w:r>
+                    <w:rPr>
+                      <w:rFonts w:ascii="Courier New" w:eastAsia="Times New Roman" w:hAnsi="Courier New" w:cs="Courier New"/>
+                      <w:noProof/>
+                      <w:sz w:val="20"/>
+                    </w:rPr>
+                    <w:t xml:space="preserve">   </w:t>
+                  </w:r>
                   <w:r>
                     <w:rPr>
                       <w:rFonts w:ascii="Courier New" w:eastAsia="Times New Roman" w:hAnsi="Courier New" w:cs="Courier New"/>
@@ -3566,7 +3587,7 @@
                         <w:noProof/>
                         <w:sz w:val="20"/>
                       </w:rPr>
-                      <w:t>0.9.5</w:t>
+                      <w:t>0.10.0</w:t>
                     </w:r>
                   </w:fldSimple>
                   <w:r>
@@ -3619,9 +3640,9 @@
     <w:p>
       <w:r>
         <w:pict>
-          <v:shape id="_x0000_s1072" type="#_x0000_t202" style="width:501pt;height:22.95pt;mso-position-horizontal-relative:char;mso-position-vertical-relative:line;mso-width-relative:margin;mso-height-relative:margin" fillcolor="#9bbb59 [3206]" strokecolor="#b6b6b6 [3041]" strokeweight="3pt">
+          <v:shape id="_x0000_s1074" type="#_x0000_t202" style="width:501pt;height:22.95pt;mso-position-horizontal-relative:char;mso-position-vertical-relative:line;mso-width-relative:margin;mso-height-relative:margin" fillcolor="#9bbb59 [3206]" strokecolor="#b6b6b6 [3041]" strokeweight="3pt">
             <v:shadow on="t" type="perspective" color="#4e6128 [1606]" opacity=".5" offset2="1pt"/>
-            <v:textbox style="mso-next-textbox:#_x0000_s1072">
+            <v:textbox style="mso-next-textbox:#_x0000_s1074">
               <w:txbxContent>
                 <w:p>
                   <w:pPr>
@@ -3656,7 +3677,7 @@
                         <w:noProof/>
                         <w:sz w:val="20"/>
                       </w:rPr>
-                      <w:t>0.9.5</w:t>
+                      <w:t>0.10.0</w:t>
                     </w:r>
                   </w:fldSimple>
                   <w:r>
@@ -3699,9 +3720,9 @@
     <w:p>
       <w:r>
         <w:pict>
-          <v:shape id="_x0000_s1071" type="#_x0000_t202" style="width:501pt;height:22.95pt;mso-position-horizontal-relative:char;mso-position-vertical-relative:line;mso-width-relative:margin;mso-height-relative:margin" fillcolor="#9bbb59 [3206]" strokecolor="#b6b6b6 [3041]" strokeweight="3pt">
+          <v:shape id="_x0000_s1073" type="#_x0000_t202" style="width:501pt;height:22.95pt;mso-position-horizontal-relative:char;mso-position-vertical-relative:line;mso-width-relative:margin;mso-height-relative:margin" fillcolor="#9bbb59 [3206]" strokecolor="#b6b6b6 [3041]" strokeweight="3pt">
             <v:shadow on="t" type="perspective" color="#4e6128 [1606]" opacity=".5" offset2="1pt"/>
-            <v:textbox style="mso-next-textbox:#_x0000_s1071">
+            <v:textbox style="mso-next-textbox:#_x0000_s1073">
               <w:txbxContent>
                 <w:p>
                   <w:pPr>
@@ -3721,7 +3742,7 @@
                       <w:rPr>
                         <w:noProof/>
                       </w:rPr>
-                      <w:t>0.9.5</w:t>
+                      <w:t>0.10.0</w:t>
                     </w:r>
                   </w:fldSimple>
                   <w:r>
@@ -3762,9 +3783,9 @@
       </w:pPr>
       <w:r>
         <w:pict>
-          <v:shape id="_x0000_s1070" type="#_x0000_t202" style="width:282.75pt;height:22.35pt;mso-position-horizontal-relative:char;mso-position-vertical-relative:line;mso-width-relative:margin;mso-height-relative:margin" fillcolor="#9bbb59 [3206]" strokecolor="#b6b6b6 [3041]" strokeweight="3pt">
+          <v:shape id="_x0000_s1072" type="#_x0000_t202" style="width:282.75pt;height:22.35pt;mso-position-horizontal-relative:char;mso-position-vertical-relative:line;mso-width-relative:margin;mso-height-relative:margin" fillcolor="#9bbb59 [3206]" strokecolor="#b6b6b6 [3041]" strokeweight="3pt">
             <v:shadow on="t" type="perspective" color="#4e6128 [1606]" opacity=".5" offset2="1pt"/>
-            <v:textbox style="mso-next-textbox:#_x0000_s1070">
+            <v:textbox style="mso-next-textbox:#_x0000_s1072">
               <w:txbxContent>
                 <w:p>
                   <w:pPr>
@@ -3784,7 +3805,7 @@
                       <w:rPr>
                         <w:noProof/>
                       </w:rPr>
-                      <w:t>0.9.5</w:t>
+                      <w:t>0.10.0</w:t>
                     </w:r>
                   </w:fldSimple>
                   <w:r>
@@ -3933,9 +3954,9 @@
       </w:r>
       <w:r>
         <w:pict>
-          <v:shape id="_x0000_s1069" type="#_x0000_t202" style="width:286.5pt;height:67.3pt;mso-position-horizontal-relative:char;mso-position-vertical-relative:line;mso-width-relative:margin;mso-height-relative:margin" fillcolor="#9bbb59 [3206]" strokecolor="#b6b6b6 [3041]" strokeweight="3pt">
+          <v:shape id="_x0000_s1071" type="#_x0000_t202" style="width:286.5pt;height:67.3pt;mso-position-horizontal-relative:char;mso-position-vertical-relative:line;mso-width-relative:margin;mso-height-relative:margin" fillcolor="#9bbb59 [3206]" strokecolor="#b6b6b6 [3041]" strokeweight="3pt">
             <v:shadow on="t" type="perspective" color="#4e6128 [1606]" opacity=".5" offset2="1pt"/>
-            <v:textbox style="mso-next-textbox:#_x0000_s1069">
+            <v:textbox style="mso-next-textbox:#_x0000_s1071">
               <w:txbxContent>
                 <w:p>
                   <w:pPr>
@@ -4287,11 +4308,20 @@
       </w:r>
       <w:proofErr w:type="gramStart"/>
       <w:r>
-        <w:t>frameworks,</w:t>
+        <w:t>frameworks</w:t>
+      </w:r>
+      <w:r>
+        <w:t xml:space="preserve"> </w:t>
+      </w:r>
+      <w:r>
+        <w:t>,</w:t>
       </w:r>
       <w:proofErr w:type="gramEnd"/>
       <w:r>
-        <w:t xml:space="preserve"> just add the bridge in your </w:t>
+        <w:t xml:space="preserve"> </w:t>
+      </w:r>
+      <w:r>
+        <w:t xml:space="preserve">just add the bridge in your </w:t>
       </w:r>
       <w:proofErr w:type="spellStart"/>
       <w:r>
@@ -4942,10 +4972,10 @@
       </w:pPr>
       <w:r>
         <w:pict>
-          <v:shape id="_x0000_s1068" type="#_x0000_t202" style="width:482.4pt;height:174.9pt;mso-position-horizontal-relative:char;mso-position-vertical-relative:line;mso-width-relative:margin;mso-height-relative:margin;v-text-anchor:middle" fillcolor="#9bbb59 [3206]" strokecolor="#b6b6b6 [3041]" strokeweight="3pt">
+          <v:shape id="_x0000_s1070" type="#_x0000_t202" style="width:482.4pt;height:174.9pt;mso-position-horizontal-relative:char;mso-position-vertical-relative:line;mso-width-relative:margin;mso-height-relative:margin;v-text-anchor:middle" fillcolor="#9bbb59 [3206]" strokecolor="#b6b6b6 [3041]" strokeweight="3pt">
             <v:shadow on="t" type="perspective" color="#4e6128 [1606]" opacity=".5" offset2="1pt"/>
             <o:lock v:ext="edit" aspectratio="t"/>
-            <v:textbox style="mso-next-textbox:#_x0000_s1068">
+            <v:textbox style="mso-next-textbox:#_x0000_s1070">
               <w:txbxContent>
                 <w:p>
                   <w:pPr>
@@ -5693,9 +5723,9 @@
       </w:pPr>
       <w:r>
         <w:pict>
-          <v:shape id="_x0000_s1067" type="#_x0000_t202" style="width:482.4pt;height:46.3pt;mso-position-horizontal-relative:char;mso-position-vertical-relative:line;mso-width-relative:margin;mso-height-relative:margin" fillcolor="#9bbb59 [3206]" strokecolor="#b6b6b6 [3041]" strokeweight="3pt">
+          <v:shape id="_x0000_s1069" type="#_x0000_t202" style="width:482.4pt;height:46.3pt;mso-position-horizontal-relative:char;mso-position-vertical-relative:line;mso-width-relative:margin;mso-height-relative:margin" fillcolor="#9bbb59 [3206]" strokecolor="#b6b6b6 [3041]" strokeweight="3pt">
             <v:shadow on="t" type="perspective" color="#4e6128 [1606]" opacity=".5" offset="1pt" offset2="-1pt"/>
-            <v:textbox style="mso-next-textbox:#_x0000_s1067">
+            <v:textbox style="mso-next-textbox:#_x0000_s1069">
               <w:txbxContent>
                 <w:p>
                   <w:pPr>
@@ -5858,9 +5888,9 @@
       </w:pPr>
       <w:r>
         <w:pict>
-          <v:shape id="_x0000_s1066" type="#_x0000_t202" style="width:482.4pt;height:57pt;mso-position-horizontal-relative:char;mso-position-vertical-relative:line;mso-width-relative:margin;mso-height-relative:margin" fillcolor="#9bbb59 [3206]" strokecolor="#b6b6b6 [3041]" strokeweight="3pt">
+          <v:shape id="_x0000_s1068" type="#_x0000_t202" style="width:482.4pt;height:57pt;mso-position-horizontal-relative:char;mso-position-vertical-relative:line;mso-width-relative:margin;mso-height-relative:margin" fillcolor="#9bbb59 [3206]" strokecolor="#b6b6b6 [3041]" strokeweight="3pt">
             <v:shadow on="t" type="perspective" color="#4e6128 [1606]" opacity=".5" offset2="1pt"/>
-            <v:textbox style="mso-next-textbox:#_x0000_s1066">
+            <v:textbox style="mso-next-textbox:#_x0000_s1068">
               <w:txbxContent>
                 <w:p>
                   <w:pPr>
@@ -6127,9 +6157,9 @@
       </w:pPr>
       <w:r>
         <w:pict>
-          <v:shape id="_x0000_s1065" type="#_x0000_t202" style="width:482.4pt;height:92.95pt;mso-position-horizontal-relative:char;mso-position-vertical-relative:line;mso-width-relative:margin;mso-height-relative:margin" fillcolor="#9bbb59 [3206]" strokecolor="#b6b6b6 [3041]" strokeweight="3pt">
+          <v:shape id="_x0000_s1067" type="#_x0000_t202" style="width:482.4pt;height:92.95pt;mso-position-horizontal-relative:char;mso-position-vertical-relative:line;mso-width-relative:margin;mso-height-relative:margin" fillcolor="#9bbb59 [3206]" strokecolor="#b6b6b6 [3041]" strokeweight="3pt">
             <v:shadow on="t" type="perspective" color="#4e6128 [1606]" opacity=".5" offset2="1pt"/>
-            <v:textbox style="mso-next-textbox:#_x0000_s1065">
+            <v:textbox style="mso-next-textbox:#_x0000_s1067">
               <w:txbxContent>
                 <w:p>
                   <w:pPr>
@@ -6291,9 +6321,9 @@
       </w:pPr>
       <w:r>
         <w:pict>
-          <v:shape id="_x0000_s1064" type="#_x0000_t202" style="width:482.4pt;height:99.7pt;mso-position-horizontal-relative:char;mso-position-vertical-relative:line;mso-width-relative:margin;mso-height-relative:margin" fillcolor="#9bbb59 [3206]" strokecolor="#b6b6b6 [3041]" strokeweight="3pt">
+          <v:shape id="_x0000_s1066" type="#_x0000_t202" style="width:482.4pt;height:99.7pt;mso-position-horizontal-relative:char;mso-position-vertical-relative:line;mso-width-relative:margin;mso-height-relative:margin" fillcolor="#9bbb59 [3206]" strokecolor="#b6b6b6 [3041]" strokeweight="3pt">
             <v:shadow on="t" type="perspective" color="#4e6128 [1606]" opacity=".5" offset2="1pt"/>
-            <v:textbox style="mso-next-textbox:#_x0000_s1064">
+            <v:textbox style="mso-next-textbox:#_x0000_s1066">
               <w:txbxContent>
                 <w:p>
                   <w:pPr>
@@ -6672,9 +6702,9 @@
       </w:pPr>
       <w:r>
         <w:pict>
-          <v:shape id="_x0000_s1063" type="#_x0000_t202" style="width:482.4pt;height:20.1pt;mso-position-horizontal-relative:char;mso-position-vertical-relative:line;mso-width-relative:margin;mso-height-relative:margin" fillcolor="#9bbb59 [3206]" strokecolor="#b6b6b6 [3041]" strokeweight="3pt">
+          <v:shape id="_x0000_s1065" type="#_x0000_t202" style="width:482.4pt;height:20.1pt;mso-position-horizontal-relative:char;mso-position-vertical-relative:line;mso-width-relative:margin;mso-height-relative:margin" fillcolor="#9bbb59 [3206]" strokecolor="#b6b6b6 [3041]" strokeweight="3pt">
             <v:shadow on="t" type="perspective" color="#4e6128 [1606]" opacity=".5" offset2="1pt"/>
-            <v:textbox style="mso-next-textbox:#_x0000_s1063">
+            <v:textbox style="mso-next-textbox:#_x0000_s1065">
               <w:txbxContent>
                 <w:p>
                   <w:pPr>
@@ -6903,9 +6933,9 @@
           <w:rFonts w:eastAsia="Times New Roman" w:cs="Times New Roman"/>
         </w:rPr>
         <w:pict>
-          <v:shape id="_x0000_s1062" type="#_x0000_t202" style="width:482.4pt;height:20.25pt;mso-position-horizontal-relative:char;mso-position-vertical-relative:line;mso-width-relative:margin;mso-height-relative:margin" fillcolor="#9bbb59 [3206]" strokecolor="#b6b6b6 [3041]" strokeweight="3pt">
+          <v:shape id="_x0000_s1064" type="#_x0000_t202" style="width:482.4pt;height:20.25pt;mso-position-horizontal-relative:char;mso-position-vertical-relative:line;mso-width-relative:margin;mso-height-relative:margin" fillcolor="#9bbb59 [3206]" strokecolor="#b6b6b6 [3041]" strokeweight="3pt">
             <v:shadow on="t" type="perspective" color="#4e6128 [1606]" opacity=".5" offset2="1pt"/>
-            <v:textbox style="mso-next-textbox:#_x0000_s1062">
+            <v:textbox style="mso-next-textbox:#_x0000_s1064">
               <w:txbxContent>
                 <w:p>
                   <w:pPr>
@@ -7056,9 +7086,9 @@
       </w:pPr>
       <w:r>
         <w:pict>
-          <v:shape id="_x0000_s1061" type="#_x0000_t202" style="width:482.4pt;height:20.1pt;mso-position-horizontal-relative:char;mso-position-vertical-relative:line;mso-width-relative:margin;mso-height-relative:margin" fillcolor="#9bbb59 [3206]" strokecolor="#b6b6b6 [3041]" strokeweight="3pt">
+          <v:shape id="_x0000_s1063" type="#_x0000_t202" style="width:482.4pt;height:20.1pt;mso-position-horizontal-relative:char;mso-position-vertical-relative:line;mso-width-relative:margin;mso-height-relative:margin" fillcolor="#9bbb59 [3206]" strokecolor="#b6b6b6 [3041]" strokeweight="3pt">
             <v:shadow on="t" type="perspective" color="#4e6128 [1606]" opacity=".5" offset2="1pt"/>
-            <v:textbox style="mso-next-textbox:#_x0000_s1061">
+            <v:textbox style="mso-next-textbox:#_x0000_s1063">
               <w:txbxContent>
                 <w:p>
                   <w:r>
@@ -8068,9 +8098,9 @@
     <w:p>
       <w:r>
         <w:pict>
-          <v:shape id="_x0000_s1060" type="#_x0000_t202" style="width:482.4pt;height:67.25pt;mso-position-horizontal-relative:char;mso-position-vertical-relative:line;mso-width-relative:margin;mso-height-relative:margin" fillcolor="#9bbb59 [3206]" strokecolor="#b6b6b6 [3041]" strokeweight="3pt">
+          <v:shape id="_x0000_s1062" type="#_x0000_t202" style="width:482.4pt;height:67.25pt;mso-position-horizontal-relative:char;mso-position-vertical-relative:line;mso-width-relative:margin;mso-height-relative:margin" fillcolor="#9bbb59 [3206]" strokecolor="#b6b6b6 [3041]" strokeweight="3pt">
             <v:shadow on="t" type="perspective" color="#4e6128 [1606]" opacity=".5" offset2="1pt"/>
-            <v:textbox style="mso-next-textbox:#_x0000_s1060">
+            <v:textbox style="mso-next-textbox:#_x0000_s1062">
               <w:txbxContent>
                 <w:p>
                   <w:pPr>
@@ -8358,9 +8388,9 @@
       </w:pPr>
       <w:r>
         <w:pict>
-          <v:shape id="_x0000_s1059" type="#_x0000_t202" style="width:482.4pt;height:161.5pt;mso-position-horizontal-relative:char;mso-position-vertical-relative:line;mso-width-relative:margin;mso-height-relative:margin" fillcolor="#9bbb59 [3206]" strokecolor="#b6b6b6 [3041]" strokeweight="3pt">
+          <v:shape id="_x0000_s1061" type="#_x0000_t202" style="width:482.4pt;height:161.5pt;mso-position-horizontal-relative:char;mso-position-vertical-relative:line;mso-width-relative:margin;mso-height-relative:margin" fillcolor="#9bbb59 [3206]" strokecolor="#b6b6b6 [3041]" strokeweight="3pt">
             <v:shadow on="t" type="perspective" color="#4e6128 [1606]" opacity=".5" offset2="1pt"/>
-            <v:textbox style="mso-next-textbox:#_x0000_s1059">
+            <v:textbox style="mso-next-textbox:#_x0000_s1061">
               <w:txbxContent>
                 <w:p>
                   <w:pPr>
@@ -8728,9 +8758,9 @@
       </w:pPr>
       <w:r>
         <w:pict>
-          <v:shape id="_x0000_s1058" type="#_x0000_t202" style="width:482.4pt;height:67.2pt;mso-position-horizontal-relative:char;mso-position-vertical-relative:line;mso-width-relative:margin;mso-height-relative:margin" fillcolor="#9bbb59 [3206]" strokecolor="#b6b6b6 [3041]" strokeweight="3pt">
+          <v:shape id="_x0000_s1060" type="#_x0000_t202" style="width:482.4pt;height:67.2pt;mso-position-horizontal-relative:char;mso-position-vertical-relative:line;mso-width-relative:margin;mso-height-relative:margin" fillcolor="#9bbb59 [3206]" strokecolor="#b6b6b6 [3041]" strokeweight="3pt">
             <v:shadow on="t" type="perspective" color="#4e6128 [1606]" opacity=".5" offset2="1pt"/>
-            <v:textbox style="mso-next-textbox:#_x0000_s1058">
+            <v:textbox style="mso-next-textbox:#_x0000_s1060">
               <w:txbxContent>
                 <w:p>
                   <w:pPr>
@@ -8860,7 +8890,27 @@
                       <w:sz w:val="20"/>
                       <w:szCs w:val="20"/>
                     </w:rPr>
-                    <w:t>"Month"</w:t>
+                    <w:t>"</w:t>
+                  </w:r>
+                  <w:r>
+                    <w:rPr>
+                      <w:rFonts w:ascii="Courier New" w:hAnsi="Courier New" w:cs="Courier New"/>
+                      <w:noProof/>
+                      <w:color w:val="2A00FF"/>
+                      <w:sz w:val="20"/>
+                      <w:szCs w:val="20"/>
+                    </w:rPr>
+                    <w:t>Amount</w:t>
+                  </w:r>
+                  <w:r>
+                    <w:rPr>
+                      <w:rFonts w:ascii="Courier New" w:hAnsi="Courier New" w:cs="Courier New"/>
+                      <w:noProof/>
+                      <w:color w:val="2A00FF"/>
+                      <w:sz w:val="20"/>
+                      <w:szCs w:val="20"/>
+                    </w:rPr>
+                    <w:t>"</w:t>
                   </w:r>
                   <w:r>
                     <w:rPr>
@@ -9052,9 +9102,9 @@
       </w:pPr>
       <w:r>
         <w:pict>
-          <v:shape id="_x0000_s1057" type="#_x0000_t202" style="width:482.4pt;height:75.2pt;mso-position-horizontal-relative:char;mso-position-vertical-relative:line;mso-width-relative:margin;mso-height-relative:margin" fillcolor="#9bbb59 [3206]" strokecolor="#b6b6b6 [3041]" strokeweight="3pt">
+          <v:shape id="_x0000_s1059" type="#_x0000_t202" style="width:482.4pt;height:75.2pt;mso-position-horizontal-relative:char;mso-position-vertical-relative:line;mso-width-relative:margin;mso-height-relative:margin" fillcolor="#9bbb59 [3206]" strokecolor="#b6b6b6 [3041]" strokeweight="3pt">
             <v:shadow on="t" type="perspective" color="#4e6128 [1606]" opacity=".5" offset2="1pt"/>
-            <v:textbox style="mso-next-textbox:#_x0000_s1057">
+            <v:textbox style="mso-next-textbox:#_x0000_s1059">
               <w:txbxContent>
                 <w:p>
                   <w:pPr>
@@ -9433,9 +9483,9 @@
       </w:pPr>
       <w:r>
         <w:pict>
-          <v:shape id="_x0000_s1056" type="#_x0000_t202" style="width:482.4pt;height:419.25pt;mso-position-horizontal-relative:char;mso-position-vertical-relative:line;mso-width-relative:margin;mso-height-relative:margin" fillcolor="#9bbb59 [3206]" strokecolor="#b6b6b6 [3041]" strokeweight="3pt">
+          <v:shape id="_x0000_s1058" type="#_x0000_t202" style="width:482.4pt;height:419.25pt;mso-position-horizontal-relative:char;mso-position-vertical-relative:line;mso-width-relative:margin;mso-height-relative:margin" fillcolor="#9bbb59 [3206]" strokecolor="#b6b6b6 [3041]" strokeweight="3pt">
             <v:shadow on="t" type="perspective" color="#4e6128 [1606]" opacity=".5" offset="1pt" offset2="-1pt"/>
-            <v:textbox style="mso-next-textbox:#_x0000_s1056">
+            <v:textbox style="mso-next-textbox:#_x0000_s1058">
               <w:txbxContent>
                 <w:p>
                   <w:pPr>
@@ -10928,7 +10978,7 @@
       </w:pPr>
       <w:r>
         <w:pict>
-          <v:shape id="_x0000_s1055" type="#_x0000_t202" style="width:482.4pt;height:503.6pt;mso-position-horizontal-relative:char;mso-position-vertical-relative:line;mso-width-relative:margin;mso-height-relative:margin" fillcolor="#9bbb59 [3206]" strokecolor="#b6b6b6 [3041]" strokeweight="3pt">
+          <v:shape id="_x0000_s1057" type="#_x0000_t202" style="width:482.4pt;height:503.6pt;mso-position-horizontal-relative:char;mso-position-vertical-relative:line;mso-width-relative:margin;mso-height-relative:margin" fillcolor="#9bbb59 [3206]" strokecolor="#b6b6b6 [3041]" strokeweight="3pt">
             <v:shadow on="t" type="perspective" color="#4e6128 [1606]" opacity=".5" offset2="1pt"/>
             <v:textbox>
               <w:txbxContent>
@@ -13271,9 +13321,9 @@
       </w:pPr>
       <w:r>
         <w:pict>
-          <v:shape id="_x0000_s1054" type="#_x0000_t202" style="width:482.4pt;height:60.05pt;mso-position-horizontal-relative:char;mso-position-vertical-relative:line;mso-width-relative:margin;mso-height-relative:margin" fillcolor="#9bbb59 [3206]" strokecolor="#b6b6b6 [3041]" strokeweight="3pt">
+          <v:shape id="_x0000_s1056" type="#_x0000_t202" style="width:482.4pt;height:60.05pt;mso-position-horizontal-relative:char;mso-position-vertical-relative:line;mso-width-relative:margin;mso-height-relative:margin" fillcolor="#9bbb59 [3206]" strokecolor="#b6b6b6 [3041]" strokeweight="3pt">
             <v:shadow on="t" type="perspective" color="#4e6128 [1606]" opacity=".5" offset2="1pt"/>
-            <v:textbox style="mso-next-textbox:#_x0000_s1054">
+            <v:textbox style="mso-next-textbox:#_x0000_s1056">
               <w:txbxContent>
                 <w:p>
                   <w:pPr>
@@ -13464,28 +13514,45 @@
     </w:p>
     <w:p>
       <w:r>
-        <w:t xml:space="preserve">Another useful feature of every type of column is formatting. Currently data and group columns can be formatted using subclass of </w:t>
+        <w:t xml:space="preserve">Another useful feature of every type of column is formatting. Currently data and group columns can be formatted using </w:t>
+      </w:r>
+      <w:proofErr w:type="spellStart"/>
+      <w:proofErr w:type="gramStart"/>
+      <w:r>
+        <w:t>String.format</w:t>
+      </w:r>
+      <w:proofErr w:type="spellEnd"/>
+      <w:r>
+        <w:t>(</w:t>
+      </w:r>
+      <w:proofErr w:type="gramEnd"/>
+      <w:r>
+        <w:t>) which is called by the framework</w:t>
+      </w:r>
+      <w:r>
+        <w:t>.</w:t>
+      </w:r>
+      <w:r>
+        <w:t xml:space="preserve"> You just need to specify the string format as in </w:t>
       </w:r>
       <w:hyperlink r:id="rId20" w:history="1">
-        <w:proofErr w:type="spellStart"/>
         <w:r>
           <w:rPr>
             <w:rStyle w:val="Hyperlink"/>
           </w:rPr>
-          <w:t>java.text.Format</w:t>
+          <w:t>the specs</w:t>
         </w:r>
-        <w:proofErr w:type="spellEnd"/>
       </w:hyperlink>
       <w:r>
-        <w:t xml:space="preserve"> .</w:t>
+        <w:t xml:space="preserve">. </w:t>
       </w:r>
     </w:p>
     <w:p>
       <w:r>
         <w:pict>
-          <v:shape id="_x0000_s1076" type="#_x0000_t202" style="width:482.4pt;height:69.8pt;mso-position-horizontal-relative:char;mso-position-vertical-relative:line;mso-width-relative:margin;mso-height-relative:margin" fillcolor="#9bbb59 [3206]" strokecolor="#b6b6b6 [3041]" strokeweight="3pt">
+          <v:shape id="_x0000_s1055" type="#_x0000_t202" style="width:482.4pt;height:69.8pt;mso-position-horizontal-relative:char;mso-position-vertical-relative:line;mso-width-relative:margin;mso-height-relative:margin" fillcolor="#9bbb59 [3206]" strokecolor="#b6b6b6 [3041]" strokeweight="3pt">
             <v:shadow on="t" type="perspective" color="#4e6128 [1606]" opacity=".5" offset2="1pt"/>
-            <v:textbox style="mso-next-textbox:#_x0000_s1076">
+            <v:textbox style="mso-next-textbox:#_x0000_s1055">
               <w:txbxContent>
                 <w:p>
                   <w:pPr>
@@ -13630,7 +13697,7 @@
                       <w:sz w:val="20"/>
                       <w:szCs w:val="20"/>
                     </w:rPr>
-                    <w:t>useFormatter</w:t>
+                    <w:t>valuesFormatter</w:t>
                   </w:r>
                   <w:r>
                     <w:rPr>
@@ -13641,7 +13708,28 @@
                       <w:sz w:val="20"/>
                       <w:szCs w:val="20"/>
                     </w:rPr>
-                    <w:t>(NumberFormat.getCurrencyInstance())</w:t>
+                    <w:t>(</w:t>
+                  </w:r>
+                  <w:r>
+                    <w:rPr>
+                      <w:rFonts w:ascii="Courier New" w:hAnsi="Courier New" w:cs="Courier New"/>
+                      <w:noProof/>
+                      <w:color w:val="2A00FF"/>
+                      <w:sz w:val="20"/>
+                      <w:szCs w:val="20"/>
+                    </w:rPr>
+                    <w:t>"%.2f"</w:t>
+                  </w:r>
+                  <w:r>
+                    <w:rPr>
+                      <w:rFonts w:ascii="Courier New" w:hAnsi="Courier New" w:cs="Courier New"/>
+                      <w:b/>
+                      <w:noProof/>
+                      <w:color w:val="000000"/>
+                      <w:sz w:val="20"/>
+                      <w:szCs w:val="20"/>
+                    </w:rPr>
+                    <w:t>)</w:t>
                   </w:r>
                 </w:p>
                 <w:p>
@@ -13679,16 +13767,36 @@
       </w:r>
     </w:p>
     <w:p>
-      <w:r>
+      <w:pPr>
         <w:rPr>
+          <w:rFonts w:ascii="Courier New" w:hAnsi="Courier New" w:cs="Courier New"/>
           <w:noProof/>
+          <w:color w:val="2A00FF"/>
+          <w:sz w:val="20"/>
+          <w:szCs w:val="20"/>
         </w:rPr>
-      </w:r>
-      <w:r>
+      </w:pPr>
+      <w:r>
+        <w:rPr>
+          <w:rFonts w:ascii="Courier New" w:hAnsi="Courier New" w:cs="Courier New"/>
+          <w:noProof/>
+          <w:color w:val="2A00FF"/>
+          <w:sz w:val="20"/>
+          <w:szCs w:val="20"/>
+        </w:rPr>
+      </w:r>
+      <w:r>
+        <w:rPr>
+          <w:rFonts w:ascii="Courier New" w:hAnsi="Courier New" w:cs="Courier New"/>
+          <w:noProof/>
+          <w:color w:val="2A00FF"/>
+          <w:sz w:val="20"/>
+          <w:szCs w:val="20"/>
+        </w:rPr>
         <w:pict>
-          <v:shape id="_x0000_s1078" type="#_x0000_t202" style="width:482.4pt;height:69.8pt;mso-position-horizontal-relative:char;mso-position-vertical-relative:line;mso-width-relative:margin;mso-height-relative:margin" fillcolor="#9bbb59 [3206]" strokecolor="#b6b6b6 [3041]" strokeweight="3pt">
+          <v:shape id="_x0000_s1054" type="#_x0000_t202" style="width:482.4pt;height:69.8pt;mso-position-horizontal-relative:char;mso-position-vertical-relative:line;mso-width-relative:margin;mso-height-relative:margin" fillcolor="#9bbb59 [3206]" strokecolor="#b6b6b6 [3041]" strokeweight="3pt">
             <v:shadow on="t" type="perspective" color="#4e6128 [1606]" opacity=".5" offset2="1pt"/>
-            <v:textbox style="mso-next-textbox:#_x0000_s1078">
+            <v:textbox style="mso-next-textbox:#_x0000_s1054">
               <w:txbxContent>
                 <w:p>
                   <w:pPr>
@@ -13833,7 +13941,7 @@
                       <w:sz w:val="20"/>
                       <w:szCs w:val="20"/>
                     </w:rPr>
-                    <w:t>useFormatter</w:t>
+                    <w:t>valuesFormatter</w:t>
                   </w:r>
                   <w:r>
                     <w:rPr>
@@ -13849,13 +13957,55 @@
                   <w:r>
                     <w:rPr>
                       <w:rFonts w:ascii="Courier New" w:hAnsi="Courier New" w:cs="Courier New"/>
+                      <w:noProof/>
+                      <w:color w:val="2A00FF"/>
+                      <w:sz w:val="20"/>
+                      <w:szCs w:val="20"/>
+                    </w:rPr>
+                    <w:t>"</w:t>
+                  </w:r>
+                  <w:r>
+                    <w:rPr>
+                      <w:rFonts w:ascii="Courier New" w:hAnsi="Courier New" w:cs="Courier New"/>
+                      <w:noProof/>
+                      <w:color w:val="2A00FF"/>
+                      <w:sz w:val="20"/>
+                      <w:szCs w:val="20"/>
+                    </w:rPr>
+                    <w:t>%</w:t>
+                  </w:r>
+                  <w:proofErr w:type="spellStart"/>
+                  <w:r>
+                    <w:rPr>
+                      <w:rFonts w:ascii="Courier New" w:hAnsi="Courier New" w:cs="Courier New"/>
+                      <w:noProof/>
+                      <w:color w:val="2A00FF"/>
+                      <w:sz w:val="20"/>
+                      <w:szCs w:val="20"/>
+                    </w:rPr>
+                    <w:t>tD</w:t>
+                  </w:r>
+                  <w:proofErr w:type="spellEnd"/>
+                  <w:r>
+                    <w:rPr>
+                      <w:rFonts w:ascii="Courier New" w:hAnsi="Courier New" w:cs="Courier New"/>
+                      <w:noProof/>
+                      <w:color w:val="2A00FF"/>
+                      <w:sz w:val="20"/>
+                      <w:szCs w:val="20"/>
+                    </w:rPr>
+                    <w:t>"</w:t>
+                  </w:r>
+                  <w:r>
+                    <w:rPr>
+                      <w:rFonts w:ascii="Courier New" w:hAnsi="Courier New" w:cs="Courier New"/>
                       <w:b/>
                       <w:noProof/>
                       <w:color w:val="000000"/>
                       <w:sz w:val="20"/>
                       <w:szCs w:val="20"/>
                     </w:rPr>
-                    <w:t>SimpleDateFormat.getDateInstance(DateFormat.SHORT))</w:t>
+                    <w:t>))</w:t>
                   </w:r>
                 </w:p>
                 <w:p>
@@ -13891,7 +14041,343 @@
           </v:shape>
         </w:pict>
       </w:r>
-      <w:r>
+    </w:p>
+    <w:p>
+      <w:r>
+        <w:t>Please note that totals follow another formatting because they usually have another data type</w:t>
+      </w:r>
+      <w:r>
+        <w:t xml:space="preserve">. To format the total values </w:t>
+      </w:r>
+      <w:proofErr w:type="gramStart"/>
+      <w:r>
+        <w:t>( i.e</w:t>
+      </w:r>
+      <w:proofErr w:type="gramEnd"/>
+      <w:r>
+        <w:t xml:space="preserve">. those returned by calculators) you need to use the long version of the </w:t>
+      </w:r>
+      <w:proofErr w:type="spellStart"/>
+      <w:r>
+        <w:t>useCalculator</w:t>
+      </w:r>
+      <w:proofErr w:type="spellEnd"/>
+      <w:r>
+        <w:t xml:space="preserve">() method as in the example below: </w:t>
+      </w:r>
+    </w:p>
+    <w:p>
+      <w:r>
+        <w:pict>
+          <v:shape id="_x0000_s1078" type="#_x0000_t202" style="width:482.4pt;height:67.2pt;mso-position-horizontal-relative:char;mso-position-vertical-relative:line;mso-width-relative:margin;mso-height-relative:margin" fillcolor="#9bbb59 [3206]" strokecolor="#b6b6b6 [3041]" strokeweight="3pt">
+            <v:shadow on="t" type="perspective" color="#4e6128 [1606]" opacity=".5" offset2="1pt"/>
+            <v:textbox style="mso-next-textbox:#_x0000_s1078">
+              <w:txbxContent>
+                <w:p>
+                  <w:pPr>
+                    <w:autoSpaceDE w:val="0"/>
+                    <w:autoSpaceDN w:val="0"/>
+                    <w:adjustRightInd w:val="0"/>
+                    <w:spacing w:after="0" w:line="240" w:lineRule="auto"/>
+                    <w:rPr>
+                      <w:rFonts w:ascii="Courier New" w:hAnsi="Courier New" w:cs="Courier New"/>
+                      <w:noProof/>
+                      <w:sz w:val="20"/>
+                      <w:szCs w:val="20"/>
+                    </w:rPr>
+                  </w:pPr>
+                  <w:r>
+                    <w:rPr>
+                      <w:rFonts w:ascii="Courier New" w:hAnsi="Courier New" w:cs="Courier New"/>
+                      <w:noProof/>
+                      <w:color w:val="000000"/>
+                      <w:sz w:val="20"/>
+                      <w:szCs w:val="20"/>
+                    </w:rPr>
+                    <w:t xml:space="preserve">DefaultDataColumn column = </w:t>
+                  </w:r>
+                  <w:r>
+                    <w:rPr>
+                      <w:rFonts w:ascii="Courier New" w:hAnsi="Courier New" w:cs="Courier New"/>
+                      <w:b/>
+                      <w:bCs/>
+                      <w:noProof/>
+                      <w:color w:val="7F0055"/>
+                      <w:sz w:val="20"/>
+                      <w:szCs w:val="20"/>
+                    </w:rPr>
+                    <w:t>new</w:t>
+                  </w:r>
+                  <w:r>
+                    <w:rPr>
+                      <w:rFonts w:ascii="Courier New" w:hAnsi="Courier New" w:cs="Courier New"/>
+                      <w:noProof/>
+                      <w:color w:val="000000"/>
+                      <w:sz w:val="20"/>
+                      <w:szCs w:val="20"/>
+                    </w:rPr>
+                    <w:t xml:space="preserve"> DefaultDataColumn</w:t>
+                  </w:r>
+                  <w:r>
+                    <w:rPr>
+                      <w:rFonts w:ascii="Courier New" w:hAnsi="Courier New" w:cs="Courier New"/>
+                      <w:noProof/>
+                      <w:color w:val="000000"/>
+                      <w:sz w:val="20"/>
+                      <w:szCs w:val="20"/>
+                    </w:rPr>
+                    <w:t>.Builder</w:t>
+                  </w:r>
+                  <w:r>
+                    <w:rPr>
+                      <w:rFonts w:ascii="Courier New" w:hAnsi="Courier New" w:cs="Courier New"/>
+                      <w:noProof/>
+                      <w:color w:val="000000"/>
+                      <w:sz w:val="20"/>
+                      <w:szCs w:val="20"/>
+                    </w:rPr>
+                    <w:t>(</w:t>
+                  </w:r>
+                  <w:r>
+                    <w:rPr>
+                      <w:rFonts w:ascii="Courier New" w:hAnsi="Courier New" w:cs="Courier New"/>
+                      <w:noProof/>
+                      <w:color w:val="000000"/>
+                      <w:sz w:val="20"/>
+                      <w:szCs w:val="20"/>
+                    </w:rPr>
+                    <w:t>0</w:t>
+                  </w:r>
+                  <w:r>
+                    <w:rPr>
+                      <w:rFonts w:ascii="Courier New" w:hAnsi="Courier New" w:cs="Courier New"/>
+                      <w:noProof/>
+                      <w:color w:val="000000"/>
+                      <w:sz w:val="20"/>
+                      <w:szCs w:val="20"/>
+                    </w:rPr>
+                    <w:t>)</w:t>
+                  </w:r>
+                  <w:r>
+                    <w:rPr>
+                      <w:rFonts w:ascii="Courier New" w:hAnsi="Courier New" w:cs="Courier New"/>
+                      <w:noProof/>
+                      <w:color w:val="000000"/>
+                      <w:sz w:val="20"/>
+                      <w:szCs w:val="20"/>
+                    </w:rPr>
+                    <w:t xml:space="preserve"> </w:t>
+                  </w:r>
+                </w:p>
+                <w:p>
+                  <w:pPr>
+                    <w:autoSpaceDE w:val="0"/>
+                    <w:autoSpaceDN w:val="0"/>
+                    <w:adjustRightInd w:val="0"/>
+                    <w:spacing w:after="0" w:line="240" w:lineRule="auto"/>
+                    <w:ind w:left="3600" w:firstLine="720"/>
+                    <w:rPr>
+                      <w:rFonts w:ascii="Courier New" w:hAnsi="Courier New" w:cs="Courier New"/>
+                      <w:noProof/>
+                      <w:sz w:val="20"/>
+                      <w:szCs w:val="20"/>
+                    </w:rPr>
+                  </w:pPr>
+                  <w:r>
+                    <w:rPr>
+                      <w:rFonts w:ascii="Courier New" w:hAnsi="Courier New" w:cs="Courier New"/>
+                      <w:noProof/>
+                      <w:color w:val="000000"/>
+                      <w:sz w:val="20"/>
+                      <w:szCs w:val="20"/>
+                    </w:rPr>
+                    <w:t>.header(</w:t>
+                  </w:r>
+                  <w:r>
+                    <w:rPr>
+                      <w:rFonts w:ascii="Courier New" w:hAnsi="Courier New" w:cs="Courier New"/>
+                      <w:noProof/>
+                      <w:color w:val="2A00FF"/>
+                      <w:sz w:val="20"/>
+                      <w:szCs w:val="20"/>
+                    </w:rPr>
+                    <w:t>"Amount"</w:t>
+                  </w:r>
+                  <w:r>
+                    <w:rPr>
+                      <w:rFonts w:ascii="Courier New" w:hAnsi="Courier New" w:cs="Courier New"/>
+                      <w:noProof/>
+                      <w:color w:val="000000"/>
+                      <w:sz w:val="20"/>
+                      <w:szCs w:val="20"/>
+                    </w:rPr>
+                    <w:t xml:space="preserve">) </w:t>
+                  </w:r>
+                </w:p>
+                <w:p>
+                  <w:pPr>
+                    <w:spacing w:after="0" w:line="240" w:lineRule="auto"/>
+                    <w:ind w:left="3600" w:firstLine="720"/>
+                    <w:rPr>
+                      <w:rFonts w:ascii="Courier New" w:hAnsi="Courier New" w:cs="Courier New"/>
+                      <w:noProof/>
+                      <w:color w:val="000000"/>
+                      <w:sz w:val="20"/>
+                      <w:szCs w:val="20"/>
+                    </w:rPr>
+                  </w:pPr>
+                  <w:r>
+                    <w:rPr>
+                      <w:rFonts w:ascii="Courier New" w:hAnsi="Courier New" w:cs="Courier New"/>
+                      <w:noProof/>
+                      <w:color w:val="000000"/>
+                      <w:sz w:val="20"/>
+                      <w:szCs w:val="20"/>
+                    </w:rPr>
+                    <w:t>.useCalculator(Calculators.</w:t>
+                  </w:r>
+                  <w:r>
+                    <w:rPr>
+                      <w:rFonts w:ascii="Courier New" w:hAnsi="Courier New" w:cs="Courier New"/>
+                      <w:i/>
+                      <w:iCs/>
+                      <w:noProof/>
+                      <w:color w:val="0000C0"/>
+                      <w:sz w:val="20"/>
+                      <w:szCs w:val="20"/>
+                    </w:rPr>
+                    <w:t>SUM,</w:t>
+                  </w:r>
+                  <w:r>
+                    <w:rPr>
+                      <w:rFonts w:ascii="Courier New" w:hAnsi="Courier New" w:cs="Courier New"/>
+                      <w:noProof/>
+                      <w:color w:val="2A00FF"/>
+                      <w:sz w:val="20"/>
+                      <w:szCs w:val="20"/>
+                    </w:rPr>
+                    <w:t xml:space="preserve"> </w:t>
+                  </w:r>
+                  <w:r>
+                    <w:rPr>
+                      <w:rFonts w:ascii="Courier New" w:hAnsi="Courier New" w:cs="Courier New"/>
+                      <w:noProof/>
+                      <w:color w:val="2A00FF"/>
+                      <w:sz w:val="20"/>
+                      <w:szCs w:val="20"/>
+                    </w:rPr>
+                    <w:t>"%.2f"</w:t>
+                  </w:r>
+                  <w:r>
+                    <w:rPr>
+                      <w:rFonts w:ascii="Courier New" w:hAnsi="Courier New" w:cs="Courier New"/>
+                      <w:i/>
+                      <w:iCs/>
+                      <w:noProof/>
+                      <w:color w:val="0000C0"/>
+                      <w:sz w:val="20"/>
+                      <w:szCs w:val="20"/>
+                    </w:rPr>
+                    <w:t xml:space="preserve"> </w:t>
+                  </w:r>
+                  <w:r>
+                    <w:rPr>
+                      <w:rFonts w:ascii="Courier New" w:hAnsi="Courier New" w:cs="Courier New"/>
+                      <w:noProof/>
+                      <w:color w:val="000000"/>
+                      <w:sz w:val="20"/>
+                      <w:szCs w:val="20"/>
+                    </w:rPr>
+                    <w:t>)</w:t>
+                  </w:r>
+                </w:p>
+                <w:p>
+                  <w:pPr>
+                    <w:spacing w:after="0" w:line="240" w:lineRule="auto"/>
+                    <w:ind w:left="3600" w:firstLine="720"/>
+                    <w:rPr>
+                      <w:rFonts w:ascii="Courier New" w:hAnsi="Courier New" w:cs="Courier New"/>
+                      <w:noProof/>
+                      <w:color w:val="000000"/>
+                      <w:sz w:val="20"/>
+                      <w:szCs w:val="20"/>
+                    </w:rPr>
+                  </w:pPr>
+                  <w:r>
+                    <w:rPr>
+                      <w:rFonts w:ascii="Courier New" w:hAnsi="Courier New" w:cs="Courier New"/>
+                      <w:noProof/>
+                      <w:color w:val="000000"/>
+                      <w:sz w:val="20"/>
+                      <w:szCs w:val="20"/>
+                    </w:rPr>
+                    <w:t>.h</w:t>
+                  </w:r>
+                  <w:r>
+                    <w:rPr>
+                      <w:rFonts w:ascii="Courier New" w:hAnsi="Courier New" w:cs="Courier New"/>
+                      <w:noProof/>
+                      <w:color w:val="000000"/>
+                      <w:sz w:val="20"/>
+                      <w:szCs w:val="20"/>
+                    </w:rPr>
+                    <w:t>orizAlign(HorizontalAlign.</w:t>
+                  </w:r>
+                  <w:r>
+                    <w:rPr>
+                      <w:rFonts w:ascii="Courier New" w:hAnsi="Courier New" w:cs="Courier New"/>
+                      <w:i/>
+                      <w:iCs/>
+                      <w:noProof/>
+                      <w:color w:val="0000C0"/>
+                      <w:sz w:val="20"/>
+                      <w:szCs w:val="20"/>
+                    </w:rPr>
+                    <w:t>LEFT</w:t>
+                  </w:r>
+                  <w:r>
+                    <w:rPr>
+                      <w:rFonts w:ascii="Courier New" w:hAnsi="Courier New" w:cs="Courier New"/>
+                      <w:noProof/>
+                      <w:color w:val="000000"/>
+                      <w:sz w:val="20"/>
+                      <w:szCs w:val="20"/>
+                    </w:rPr>
+                    <w:t>)</w:t>
+                  </w:r>
+                </w:p>
+                <w:p>
+                  <w:pPr>
+                    <w:spacing w:after="0" w:line="240" w:lineRule="auto"/>
+                    <w:ind w:left="3600" w:firstLine="720"/>
+                    <w:rPr>
+                      <w:noProof/>
+                    </w:rPr>
+                  </w:pPr>
+                  <w:r>
+                    <w:rPr>
+                      <w:rFonts w:ascii="Courier New" w:hAnsi="Courier New" w:cs="Courier New"/>
+                      <w:noProof/>
+                      <w:color w:val="000000"/>
+                      <w:sz w:val="20"/>
+                      <w:szCs w:val="20"/>
+                    </w:rPr>
+                    <w:t xml:space="preserve">.build(); </w:t>
+                  </w:r>
+                </w:p>
+              </w:txbxContent>
+            </v:textbox>
+            <w10:wrap type="none"/>
+            <w10:anchorlock/>
+          </v:shape>
+        </w:pict>
+      </w:r>
+      <w:r>
+        <w:rPr>
+          <w:rFonts w:ascii="Courier New" w:hAnsi="Courier New" w:cs="Courier New"/>
+          <w:sz w:val="20"/>
+          <w:szCs w:val="20"/>
+        </w:rPr>
         <w:br w:type="page"/>
       </w:r>
       <w:r>
@@ -22381,29 +22867,47 @@
                       <w:sz w:val="20"/>
                       <w:szCs w:val="20"/>
                     </w:rPr>
-                    <w:t>).setGroup(</w:t>
-                  </w:r>
-                  <w:r>
-                    <w:rPr>
-                      <w:rFonts w:ascii="Courier New" w:hAnsi="Courier New" w:cs="Courier New"/>
-                      <w:b/>
-                      <w:bCs/>
-                      <w:noProof/>
-                      <w:color w:val="7F0055"/>
-                      <w:sz w:val="20"/>
-                      <w:szCs w:val="20"/>
-                    </w:rPr>
-                    <w:t>true</w:t>
-                  </w:r>
-                  <w:r>
-                    <w:rPr>
-                      <w:rFonts w:ascii="Courier New" w:hAnsi="Courier New" w:cs="Courier New"/>
-                      <w:noProof/>
-                      <w:color w:val="000000"/>
-                      <w:sz w:val="20"/>
-                      <w:szCs w:val="20"/>
-                    </w:rPr>
-                    <w:t>).setHAlign(HorizAlign.</w:t>
+                    <w:t>).</w:t>
+                  </w:r>
+                  <w:r>
+                    <w:rPr>
+                      <w:rFonts w:ascii="Courier New" w:hAnsi="Courier New" w:cs="Courier New"/>
+                      <w:noProof/>
+                      <w:color w:val="000000"/>
+                      <w:sz w:val="20"/>
+                      <w:szCs w:val="20"/>
+                    </w:rPr>
+                    <w:t>group</w:t>
+                  </w:r>
+                  <w:r>
+                    <w:rPr>
+                      <w:rFonts w:ascii="Courier New" w:hAnsi="Courier New" w:cs="Courier New"/>
+                      <w:noProof/>
+                      <w:color w:val="000000"/>
+                      <w:sz w:val="20"/>
+                      <w:szCs w:val="20"/>
+                    </w:rPr>
+                    <w:t>().</w:t>
+                  </w:r>
+                  <w:r>
+                    <w:rPr>
+                      <w:rFonts w:ascii="Courier New" w:hAnsi="Courier New" w:cs="Courier New"/>
+                      <w:noProof/>
+                      <w:color w:val="000000"/>
+                      <w:sz w:val="20"/>
+                      <w:szCs w:val="20"/>
+                    </w:rPr>
+                    <w:t>horizAl</w:t>
+                  </w:r>
+                  <w:r>
+                    <w:rPr>
+                      <w:rFonts w:ascii="Courier New" w:hAnsi="Courier New" w:cs="Courier New"/>
+                      <w:noProof/>
+                      <w:color w:val="000000"/>
+                      <w:sz w:val="20"/>
+                      <w:szCs w:val="20"/>
+                    </w:rPr>
+                    <w:t>ign(HorizAlign.</w:t>
                   </w:r>
                   <w:r>
                     <w:rPr>
@@ -22469,29 +22973,47 @@
                       <w:sz w:val="20"/>
                       <w:szCs w:val="20"/>
                     </w:rPr>
-                    <w:t>).setGroup(</w:t>
-                  </w:r>
-                  <w:r>
-                    <w:rPr>
-                      <w:rFonts w:ascii="Courier New" w:hAnsi="Courier New" w:cs="Courier New"/>
-                      <w:b/>
-                      <w:bCs/>
-                      <w:noProof/>
-                      <w:color w:val="7F0055"/>
-                      <w:sz w:val="20"/>
-                      <w:szCs w:val="20"/>
-                    </w:rPr>
-                    <w:t>true</w:t>
-                  </w:r>
-                  <w:r>
-                    <w:rPr>
-                      <w:rFonts w:ascii="Courier New" w:hAnsi="Courier New" w:cs="Courier New"/>
-                      <w:noProof/>
-                      <w:color w:val="000000"/>
-                      <w:sz w:val="20"/>
-                      <w:szCs w:val="20"/>
-                    </w:rPr>
-                    <w:t>).setHeader(</w:t>
+                    <w:t>).</w:t>
+                  </w:r>
+                  <w:r>
+                    <w:rPr>
+                      <w:rFonts w:ascii="Courier New" w:hAnsi="Courier New" w:cs="Courier New"/>
+                      <w:noProof/>
+                      <w:color w:val="000000"/>
+                      <w:sz w:val="20"/>
+                      <w:szCs w:val="20"/>
+                    </w:rPr>
+                    <w:t>group()</w:t>
+                  </w:r>
+                  <w:r>
+                    <w:rPr>
+                      <w:rFonts w:ascii="Courier New" w:hAnsi="Courier New" w:cs="Courier New"/>
+                      <w:noProof/>
+                      <w:color w:val="000000"/>
+                      <w:sz w:val="20"/>
+                      <w:szCs w:val="20"/>
+                    </w:rPr>
+                    <w:t>.</w:t>
+                  </w:r>
+                  <w:r>
+                    <w:rPr>
+                      <w:rFonts w:ascii="Courier New" w:hAnsi="Courier New" w:cs="Courier New"/>
+                      <w:noProof/>
+                      <w:color w:val="000000"/>
+                      <w:sz w:val="20"/>
+                      <w:szCs w:val="20"/>
+                    </w:rPr>
+                    <w:t>h</w:t>
+                  </w:r>
+                  <w:r>
+                    <w:rPr>
+                      <w:rFonts w:ascii="Courier New" w:hAnsi="Courier New" w:cs="Courier New"/>
+                      <w:noProof/>
+                      <w:color w:val="000000"/>
+                      <w:sz w:val="20"/>
+                      <w:szCs w:val="20"/>
+                    </w:rPr>
+                    <w:t>eader(</w:t>
                   </w:r>
                   <w:r>
                     <w:rPr>
@@ -22552,7 +23074,17 @@
                       <w:sz w:val="20"/>
                       <w:szCs w:val="20"/>
                     </w:rPr>
-                    <w:t>).setCalculator(Calculators.</w:t>
+                    <w:t>).use</w:t>
+                  </w:r>
+                  <w:r>
+                    <w:rPr>
+                      <w:rFonts w:ascii="Courier New" w:hAnsi="Courier New" w:cs="Courier New"/>
+                      <w:noProof/>
+                      <w:color w:val="000000"/>
+                      <w:sz w:val="20"/>
+                      <w:szCs w:val="20"/>
+                    </w:rPr>
+                    <w:t>Calculator(Calculators.</w:t>
                   </w:r>
                   <w:r>
                     <w:rPr>
@@ -23852,7 +24384,17 @@
                       <w:sz w:val="20"/>
                       <w:szCs w:val="20"/>
                     </w:rPr>
-                    <w:t>).group().setHAlign(HorizAlign.</w:t>
+                    <w:t>).group().horiz</w:t>
+                  </w:r>
+                  <w:r>
+                    <w:rPr>
+                      <w:rFonts w:ascii="Courier New" w:hAnsi="Courier New" w:cs="Courier New"/>
+                      <w:noProof/>
+                      <w:color w:val="000000"/>
+                      <w:sz w:val="20"/>
+                      <w:szCs w:val="20"/>
+                    </w:rPr>
+                    <w:t>Align(HorizAlign.</w:t>
                   </w:r>
                   <w:r>
                     <w:rPr>
@@ -23919,7 +24461,27 @@
                       <w:sz w:val="20"/>
                       <w:szCs w:val="20"/>
                     </w:rPr>
-                    <w:t>).group().setHeader(</w:t>
+                    <w:t>).group().</w:t>
+                  </w:r>
+                  <w:r>
+                    <w:rPr>
+                      <w:rFonts w:ascii="Courier New" w:hAnsi="Courier New" w:cs="Courier New"/>
+                      <w:noProof/>
+                      <w:color w:val="000000"/>
+                      <w:sz w:val="20"/>
+                      <w:szCs w:val="20"/>
+                    </w:rPr>
+                    <w:t>h</w:t>
+                  </w:r>
+                  <w:r>
+                    <w:rPr>
+                      <w:rFonts w:ascii="Courier New" w:hAnsi="Courier New" w:cs="Courier New"/>
+                      <w:noProof/>
+                      <w:color w:val="000000"/>
+                      <w:sz w:val="20"/>
+                      <w:szCs w:val="20"/>
+                    </w:rPr>
+                    <w:t>eader(</w:t>
                   </w:r>
                   <w:r>
                     <w:rPr>
@@ -32639,7 +33201,31 @@
                       <w:sz w:val="20"/>
                       <w:szCs w:val="20"/>
                     </w:rPr>
-                    <w:t>"net.sf.reportengine.core.calc.SumCalculator"</w:t>
+                    <w:t>"net.sf.reportengine.core.calc.</w:t>
+                  </w:r>
+                  <w:r>
+                    <w:rPr>
+                      <w:rFonts w:ascii="Courier New" w:hAnsi="Courier New" w:cs="Courier New"/>
+                      <w:i/>
+                      <w:iCs/>
+                      <w:noProof/>
+                      <w:color w:val="2A00FF"/>
+                      <w:sz w:val="20"/>
+                      <w:szCs w:val="20"/>
+                    </w:rPr>
+                    <w:t>Universal</w:t>
+                  </w:r>
+                  <w:r>
+                    <w:rPr>
+                      <w:rFonts w:ascii="Courier New" w:hAnsi="Courier New" w:cs="Courier New"/>
+                      <w:i/>
+                      <w:iCs/>
+                      <w:noProof/>
+                      <w:color w:val="2A00FF"/>
+                      <w:sz w:val="20"/>
+                      <w:szCs w:val="20"/>
+                    </w:rPr>
+                    <w:t>SumCalculator"</w:t>
                   </w:r>
                   <w:r>
                     <w:rPr>
@@ -36147,6 +36733,21 @@
                     </w:rPr>
                     <w:t xml:space="preserve"> </w:t>
                   </w:r>
+                </w:p>
+                <w:p>
+                  <w:pPr>
+                    <w:autoSpaceDE w:val="0"/>
+                    <w:autoSpaceDN w:val="0"/>
+                    <w:adjustRightInd w:val="0"/>
+                    <w:spacing w:after="0" w:line="240" w:lineRule="auto"/>
+                    <w:ind w:left="1440"/>
+                    <w:rPr>
+                      <w:rFonts w:ascii="Courier New" w:hAnsi="Courier New" w:cs="Courier New"/>
+                      <w:noProof/>
+                      <w:sz w:val="20"/>
+                      <w:szCs w:val="20"/>
+                    </w:rPr>
+                  </w:pPr>
                   <w:r>
                     <w:rPr>
                       <w:rFonts w:ascii="Courier New" w:hAnsi="Courier New" w:cs="Courier New"/>
@@ -36177,7 +36778,31 @@
                       <w:sz w:val="20"/>
                       <w:szCs w:val="20"/>
                     </w:rPr>
-                    <w:t>"net.sf.reportengine.core.calc.SumCalculator"</w:t>
+                    <w:t>"net.sf.reportengine.core.calc.</w:t>
+                  </w:r>
+                  <w:r>
+                    <w:rPr>
+                      <w:rFonts w:ascii="Courier New" w:hAnsi="Courier New" w:cs="Courier New"/>
+                      <w:i/>
+                      <w:iCs/>
+                      <w:noProof/>
+                      <w:color w:val="2A00FF"/>
+                      <w:sz w:val="20"/>
+                      <w:szCs w:val="20"/>
+                    </w:rPr>
+                    <w:t>Universal</w:t>
+                  </w:r>
+                  <w:r>
+                    <w:rPr>
+                      <w:rFonts w:ascii="Courier New" w:hAnsi="Courier New" w:cs="Courier New"/>
+                      <w:i/>
+                      <w:iCs/>
+                      <w:noProof/>
+                      <w:color w:val="2A00FF"/>
+                      <w:sz w:val="20"/>
+                      <w:szCs w:val="20"/>
+                    </w:rPr>
+                    <w:t>SumCalculator"</w:t>
                   </w:r>
                   <w:r>
                     <w:rPr>
@@ -42640,7 +43265,7 @@
             <w:rPr>
               <w:noProof/>
             </w:rPr>
-            <w:t>4</w:t>
+            <w:t>8</w:t>
           </w:r>
         </w:fldSimple>
       </w:p>
@@ -44989,7 +45614,7 @@
 </file>
 
 <file path=customXml/itemProps1.xml><?xml version="1.0" encoding="utf-8"?>
-<ds:datastoreItem xmlns:ds="http://schemas.openxmlformats.org/officeDocument/2006/customXml" ds:itemID="{A51945F0-6BC9-4254-9C3B-D41516FF1D2F}">
+<ds:datastoreItem xmlns:ds="http://schemas.openxmlformats.org/officeDocument/2006/customXml" ds:itemID="{4C390B7C-4B50-4AE4-AC28-BE40D5EE80F8}">
   <ds:schemaRefs>
     <ds:schemaRef ds:uri="http://schemas.openxmlformats.org/officeDocument/2006/bibliography"/>
   </ds:schemaRefs>

</xml_diff>

<commit_message>
GroupCalculators instead of Calculator and Html5Output instead of HtmlOutput
</commit_message>
<xml_diff>
--- a/doc/Reportengine_tutorial.docx
+++ b/doc/Reportengine_tutorial.docx
@@ -104,7 +104,7 @@
           <w:r>
             <w:fldChar w:fldCharType="separate"/>
           </w:r>
-          <w:hyperlink w:anchor="_Toc370642348" w:history="1">
+          <w:hyperlink w:anchor="_Toc379633017" w:history="1">
             <w:r>
               <w:rPr>
                 <w:rStyle w:val="Hyperlink"/>
@@ -131,7 +131,7 @@
                 <w:noProof/>
                 <w:webHidden/>
               </w:rPr>
-              <w:instrText xml:space="preserve"> PAGEREF _Toc370642348 \h </w:instrText>
+              <w:instrText xml:space="preserve"> PAGEREF _Toc379633017 \h </w:instrText>
             </w:r>
             <w:r>
               <w:rPr>
@@ -173,7 +173,7 @@
               <w:noProof/>
             </w:rPr>
           </w:pPr>
-          <w:hyperlink w:anchor="_Toc370642349" w:history="1">
+          <w:hyperlink w:anchor="_Toc379633018" w:history="1">
             <w:r>
               <w:rPr>
                 <w:rStyle w:val="Hyperlink"/>
@@ -200,7 +200,7 @@
                 <w:noProof/>
                 <w:webHidden/>
               </w:rPr>
-              <w:instrText xml:space="preserve"> PAGEREF _Toc370642349 \h </w:instrText>
+              <w:instrText xml:space="preserve"> PAGEREF _Toc379633018 \h </w:instrText>
             </w:r>
             <w:r>
               <w:rPr>
@@ -242,7 +242,7 @@
               <w:noProof/>
             </w:rPr>
           </w:pPr>
-          <w:hyperlink w:anchor="_Toc370642350" w:history="1">
+          <w:hyperlink w:anchor="_Toc379633019" w:history="1">
             <w:r>
               <w:rPr>
                 <w:rStyle w:val="Hyperlink"/>
@@ -269,7 +269,7 @@
                 <w:noProof/>
                 <w:webHidden/>
               </w:rPr>
-              <w:instrText xml:space="preserve"> PAGEREF _Toc370642350 \h </w:instrText>
+              <w:instrText xml:space="preserve"> PAGEREF _Toc379633019 \h </w:instrText>
             </w:r>
             <w:r>
               <w:rPr>
@@ -311,7 +311,7 @@
               <w:noProof/>
             </w:rPr>
           </w:pPr>
-          <w:hyperlink w:anchor="_Toc370642351" w:history="1">
+          <w:hyperlink w:anchor="_Toc379633020" w:history="1">
             <w:r>
               <w:rPr>
                 <w:rStyle w:val="Hyperlink"/>
@@ -338,7 +338,7 @@
                 <w:noProof/>
                 <w:webHidden/>
               </w:rPr>
-              <w:instrText xml:space="preserve"> PAGEREF _Toc370642351 \h </w:instrText>
+              <w:instrText xml:space="preserve"> PAGEREF _Toc379633020 \h </w:instrText>
             </w:r>
             <w:r>
               <w:rPr>
@@ -380,7 +380,7 @@
               <w:noProof/>
             </w:rPr>
           </w:pPr>
-          <w:hyperlink w:anchor="_Toc370642352" w:history="1">
+          <w:hyperlink w:anchor="_Toc379633021" w:history="1">
             <w:r>
               <w:rPr>
                 <w:rStyle w:val="Hyperlink"/>
@@ -407,7 +407,7 @@
                 <w:noProof/>
                 <w:webHidden/>
               </w:rPr>
-              <w:instrText xml:space="preserve"> PAGEREF _Toc370642352 \h </w:instrText>
+              <w:instrText xml:space="preserve"> PAGEREF _Toc379633021 \h </w:instrText>
             </w:r>
             <w:r>
               <w:rPr>
@@ -449,7 +449,7 @@
               <w:noProof/>
             </w:rPr>
           </w:pPr>
-          <w:hyperlink w:anchor="_Toc370642353" w:history="1">
+          <w:hyperlink w:anchor="_Toc379633022" w:history="1">
             <w:r>
               <w:rPr>
                 <w:rStyle w:val="Hyperlink"/>
@@ -476,7 +476,7 @@
                 <w:noProof/>
                 <w:webHidden/>
               </w:rPr>
-              <w:instrText xml:space="preserve"> PAGEREF _Toc370642353 \h </w:instrText>
+              <w:instrText xml:space="preserve"> PAGEREF _Toc379633022 \h </w:instrText>
             </w:r>
             <w:r>
               <w:rPr>
@@ -518,7 +518,7 @@
               <w:noProof/>
             </w:rPr>
           </w:pPr>
-          <w:hyperlink w:anchor="_Toc370642354" w:history="1">
+          <w:hyperlink w:anchor="_Toc379633023" w:history="1">
             <w:r>
               <w:rPr>
                 <w:rStyle w:val="Hyperlink"/>
@@ -545,7 +545,7 @@
                 <w:noProof/>
                 <w:webHidden/>
               </w:rPr>
-              <w:instrText xml:space="preserve"> PAGEREF _Toc370642354 \h </w:instrText>
+              <w:instrText xml:space="preserve"> PAGEREF _Toc379633023 \h </w:instrText>
             </w:r>
             <w:r>
               <w:rPr>
@@ -587,7 +587,7 @@
               <w:noProof/>
             </w:rPr>
           </w:pPr>
-          <w:hyperlink w:anchor="_Toc370642355" w:history="1">
+          <w:hyperlink w:anchor="_Toc379633024" w:history="1">
             <w:r>
               <w:rPr>
                 <w:rStyle w:val="Hyperlink"/>
@@ -614,7 +614,7 @@
                 <w:noProof/>
                 <w:webHidden/>
               </w:rPr>
-              <w:instrText xml:space="preserve"> PAGEREF _Toc370642355 \h </w:instrText>
+              <w:instrText xml:space="preserve"> PAGEREF _Toc379633024 \h </w:instrText>
             </w:r>
             <w:r>
               <w:rPr>
@@ -656,7 +656,7 @@
               <w:noProof/>
             </w:rPr>
           </w:pPr>
-          <w:hyperlink w:anchor="_Toc370642356" w:history="1">
+          <w:hyperlink w:anchor="_Toc379633025" w:history="1">
             <w:r>
               <w:rPr>
                 <w:rStyle w:val="Hyperlink"/>
@@ -683,7 +683,7 @@
                 <w:noProof/>
                 <w:webHidden/>
               </w:rPr>
-              <w:instrText xml:space="preserve"> PAGEREF _Toc370642356 \h </w:instrText>
+              <w:instrText xml:space="preserve"> PAGEREF _Toc379633025 \h </w:instrText>
             </w:r>
             <w:r>
               <w:rPr>
@@ -725,7 +725,7 @@
               <w:noProof/>
             </w:rPr>
           </w:pPr>
-          <w:hyperlink w:anchor="_Toc370642357" w:history="1">
+          <w:hyperlink w:anchor="_Toc379633026" w:history="1">
             <w:r>
               <w:rPr>
                 <w:rStyle w:val="Hyperlink"/>
@@ -752,7 +752,7 @@
                 <w:noProof/>
                 <w:webHidden/>
               </w:rPr>
-              <w:instrText xml:space="preserve"> PAGEREF _Toc370642357 \h </w:instrText>
+              <w:instrText xml:space="preserve"> PAGEREF _Toc379633026 \h </w:instrText>
             </w:r>
             <w:r>
               <w:rPr>
@@ -794,7 +794,7 @@
               <w:noProof/>
             </w:rPr>
           </w:pPr>
-          <w:hyperlink w:anchor="_Toc370642358" w:history="1">
+          <w:hyperlink w:anchor="_Toc379633027" w:history="1">
             <w:r>
               <w:rPr>
                 <w:rStyle w:val="Hyperlink"/>
@@ -821,7 +821,7 @@
                 <w:noProof/>
                 <w:webHidden/>
               </w:rPr>
-              <w:instrText xml:space="preserve"> PAGEREF _Toc370642358 \h </w:instrText>
+              <w:instrText xml:space="preserve"> PAGEREF _Toc379633027 \h </w:instrText>
             </w:r>
             <w:r>
               <w:rPr>
@@ -863,7 +863,7 @@
               <w:noProof/>
             </w:rPr>
           </w:pPr>
-          <w:hyperlink w:anchor="_Toc370642359" w:history="1">
+          <w:hyperlink w:anchor="_Toc379633028" w:history="1">
             <w:r>
               <w:rPr>
                 <w:rStyle w:val="Hyperlink"/>
@@ -890,7 +890,7 @@
                 <w:noProof/>
                 <w:webHidden/>
               </w:rPr>
-              <w:instrText xml:space="preserve"> PAGEREF _Toc370642359 \h </w:instrText>
+              <w:instrText xml:space="preserve"> PAGEREF _Toc379633028 \h </w:instrText>
             </w:r>
             <w:r>
               <w:rPr>
@@ -932,7 +932,7 @@
               <w:noProof/>
             </w:rPr>
           </w:pPr>
-          <w:hyperlink w:anchor="_Toc370642360" w:history="1">
+          <w:hyperlink w:anchor="_Toc379633029" w:history="1">
             <w:r>
               <w:rPr>
                 <w:rStyle w:val="Hyperlink"/>
@@ -959,7 +959,7 @@
                 <w:noProof/>
                 <w:webHidden/>
               </w:rPr>
-              <w:instrText xml:space="preserve"> PAGEREF _Toc370642360 \h </w:instrText>
+              <w:instrText xml:space="preserve"> PAGEREF _Toc379633029 \h </w:instrText>
             </w:r>
             <w:r>
               <w:rPr>
@@ -1001,7 +1001,7 @@
               <w:noProof/>
             </w:rPr>
           </w:pPr>
-          <w:hyperlink w:anchor="_Toc370642361" w:history="1">
+          <w:hyperlink w:anchor="_Toc379633030" w:history="1">
             <w:r>
               <w:rPr>
                 <w:rStyle w:val="Hyperlink"/>
@@ -1028,7 +1028,7 @@
                 <w:noProof/>
                 <w:webHidden/>
               </w:rPr>
-              <w:instrText xml:space="preserve"> PAGEREF _Toc370642361 \h </w:instrText>
+              <w:instrText xml:space="preserve"> PAGEREF _Toc379633030 \h </w:instrText>
             </w:r>
             <w:r>
               <w:rPr>
@@ -1070,7 +1070,7 @@
               <w:noProof/>
             </w:rPr>
           </w:pPr>
-          <w:hyperlink w:anchor="_Toc370642362" w:history="1">
+          <w:hyperlink w:anchor="_Toc379633031" w:history="1">
             <w:r>
               <w:rPr>
                 <w:rStyle w:val="Hyperlink"/>
@@ -1097,7 +1097,7 @@
                 <w:noProof/>
                 <w:webHidden/>
               </w:rPr>
-              <w:instrText xml:space="preserve"> PAGEREF _Toc370642362 \h </w:instrText>
+              <w:instrText xml:space="preserve"> PAGEREF _Toc379633031 \h </w:instrText>
             </w:r>
             <w:r>
               <w:rPr>
@@ -1139,7 +1139,7 @@
               <w:noProof/>
             </w:rPr>
           </w:pPr>
-          <w:hyperlink w:anchor="_Toc370642363" w:history="1">
+          <w:hyperlink w:anchor="_Toc379633032" w:history="1">
             <w:r>
               <w:rPr>
                 <w:rStyle w:val="Hyperlink"/>
@@ -1166,7 +1166,7 @@
                 <w:noProof/>
                 <w:webHidden/>
               </w:rPr>
-              <w:instrText xml:space="preserve"> PAGEREF _Toc370642363 \h </w:instrText>
+              <w:instrText xml:space="preserve"> PAGEREF _Toc379633032 \h </w:instrText>
             </w:r>
             <w:r>
               <w:rPr>
@@ -1208,7 +1208,7 @@
               <w:noProof/>
             </w:rPr>
           </w:pPr>
-          <w:hyperlink w:anchor="_Toc370642364" w:history="1">
+          <w:hyperlink w:anchor="_Toc379633033" w:history="1">
             <w:r>
               <w:rPr>
                 <w:rStyle w:val="Hyperlink"/>
@@ -1235,7 +1235,7 @@
                 <w:noProof/>
                 <w:webHidden/>
               </w:rPr>
-              <w:instrText xml:space="preserve"> PAGEREF _Toc370642364 \h </w:instrText>
+              <w:instrText xml:space="preserve"> PAGEREF _Toc379633033 \h </w:instrText>
             </w:r>
             <w:r>
               <w:rPr>
@@ -1277,7 +1277,7 @@
               <w:noProof/>
             </w:rPr>
           </w:pPr>
-          <w:hyperlink w:anchor="_Toc370642365" w:history="1">
+          <w:hyperlink w:anchor="_Toc379633034" w:history="1">
             <w:r>
               <w:rPr>
                 <w:rStyle w:val="Hyperlink"/>
@@ -1304,7 +1304,7 @@
                 <w:noProof/>
                 <w:webHidden/>
               </w:rPr>
-              <w:instrText xml:space="preserve"> PAGEREF _Toc370642365 \h </w:instrText>
+              <w:instrText xml:space="preserve"> PAGEREF _Toc379633034 \h </w:instrText>
             </w:r>
             <w:r>
               <w:rPr>
@@ -1346,7 +1346,7 @@
               <w:noProof/>
             </w:rPr>
           </w:pPr>
-          <w:hyperlink w:anchor="_Toc370642366" w:history="1">
+          <w:hyperlink w:anchor="_Toc379633035" w:history="1">
             <w:r>
               <w:rPr>
                 <w:rStyle w:val="Hyperlink"/>
@@ -1373,7 +1373,7 @@
                 <w:noProof/>
                 <w:webHidden/>
               </w:rPr>
-              <w:instrText xml:space="preserve"> PAGEREF _Toc370642366 \h </w:instrText>
+              <w:instrText xml:space="preserve"> PAGEREF _Toc379633035 \h </w:instrText>
             </w:r>
             <w:r>
               <w:rPr>
@@ -1415,7 +1415,7 @@
               <w:noProof/>
             </w:rPr>
           </w:pPr>
-          <w:hyperlink w:anchor="_Toc370642367" w:history="1">
+          <w:hyperlink w:anchor="_Toc379633036" w:history="1">
             <w:r>
               <w:rPr>
                 <w:rStyle w:val="Hyperlink"/>
@@ -1442,7 +1442,7 @@
                 <w:noProof/>
                 <w:webHidden/>
               </w:rPr>
-              <w:instrText xml:space="preserve"> PAGEREF _Toc370642367 \h </w:instrText>
+              <w:instrText xml:space="preserve"> PAGEREF _Toc379633036 \h </w:instrText>
             </w:r>
             <w:r>
               <w:rPr>
@@ -1484,7 +1484,7 @@
               <w:noProof/>
             </w:rPr>
           </w:pPr>
-          <w:hyperlink w:anchor="_Toc370642368" w:history="1">
+          <w:hyperlink w:anchor="_Toc379633037" w:history="1">
             <w:r>
               <w:rPr>
                 <w:rStyle w:val="Hyperlink"/>
@@ -1511,7 +1511,7 @@
                 <w:noProof/>
                 <w:webHidden/>
               </w:rPr>
-              <w:instrText xml:space="preserve"> PAGEREF _Toc370642368 \h </w:instrText>
+              <w:instrText xml:space="preserve"> PAGEREF _Toc379633037 \h </w:instrText>
             </w:r>
             <w:r>
               <w:rPr>
@@ -1553,7 +1553,7 @@
               <w:noProof/>
             </w:rPr>
           </w:pPr>
-          <w:hyperlink w:anchor="_Toc370642369" w:history="1">
+          <w:hyperlink w:anchor="_Toc379633038" w:history="1">
             <w:r>
               <w:rPr>
                 <w:rStyle w:val="Hyperlink"/>
@@ -1580,7 +1580,7 @@
                 <w:noProof/>
                 <w:webHidden/>
               </w:rPr>
-              <w:instrText xml:space="preserve"> PAGEREF _Toc370642369 \h </w:instrText>
+              <w:instrText xml:space="preserve"> PAGEREF _Toc379633038 \h </w:instrText>
             </w:r>
             <w:r>
               <w:rPr>
@@ -1622,7 +1622,7 @@
               <w:noProof/>
             </w:rPr>
           </w:pPr>
-          <w:hyperlink w:anchor="_Toc370642370" w:history="1">
+          <w:hyperlink w:anchor="_Toc379633039" w:history="1">
             <w:r>
               <w:rPr>
                 <w:rStyle w:val="Hyperlink"/>
@@ -1649,7 +1649,7 @@
                 <w:noProof/>
                 <w:webHidden/>
               </w:rPr>
-              <w:instrText xml:space="preserve"> PAGEREF _Toc370642370 \h </w:instrText>
+              <w:instrText xml:space="preserve"> PAGEREF _Toc379633039 \h </w:instrText>
             </w:r>
             <w:r>
               <w:rPr>
@@ -1691,7 +1691,7 @@
               <w:noProof/>
             </w:rPr>
           </w:pPr>
-          <w:hyperlink w:anchor="_Toc370642371" w:history="1">
+          <w:hyperlink w:anchor="_Toc379633040" w:history="1">
             <w:r>
               <w:rPr>
                 <w:rStyle w:val="Hyperlink"/>
@@ -1718,7 +1718,7 @@
                 <w:noProof/>
                 <w:webHidden/>
               </w:rPr>
-              <w:instrText xml:space="preserve"> PAGEREF _Toc370642371 \h </w:instrText>
+              <w:instrText xml:space="preserve"> PAGEREF _Toc379633040 \h </w:instrText>
             </w:r>
             <w:r>
               <w:rPr>
@@ -1760,7 +1760,7 @@
               <w:noProof/>
             </w:rPr>
           </w:pPr>
-          <w:hyperlink w:anchor="_Toc370642372" w:history="1">
+          <w:hyperlink w:anchor="_Toc379633041" w:history="1">
             <w:r>
               <w:rPr>
                 <w:rStyle w:val="Hyperlink"/>
@@ -1787,7 +1787,7 @@
                 <w:noProof/>
                 <w:webHidden/>
               </w:rPr>
-              <w:instrText xml:space="preserve"> PAGEREF _Toc370642372 \h </w:instrText>
+              <w:instrText xml:space="preserve"> PAGEREF _Toc379633041 \h </w:instrText>
             </w:r>
             <w:r>
               <w:rPr>
@@ -1829,7 +1829,7 @@
               <w:noProof/>
             </w:rPr>
           </w:pPr>
-          <w:hyperlink w:anchor="_Toc370642373" w:history="1">
+          <w:hyperlink w:anchor="_Toc379633042" w:history="1">
             <w:r>
               <w:rPr>
                 <w:rStyle w:val="Hyperlink"/>
@@ -1856,7 +1856,7 @@
                 <w:noProof/>
                 <w:webHidden/>
               </w:rPr>
-              <w:instrText xml:space="preserve"> PAGEREF _Toc370642373 \h </w:instrText>
+              <w:instrText xml:space="preserve"> PAGEREF _Toc379633042 \h </w:instrText>
             </w:r>
             <w:r>
               <w:rPr>
@@ -1898,7 +1898,7 @@
               <w:noProof/>
             </w:rPr>
           </w:pPr>
-          <w:hyperlink w:anchor="_Toc370642374" w:history="1">
+          <w:hyperlink w:anchor="_Toc379633043" w:history="1">
             <w:r>
               <w:rPr>
                 <w:rStyle w:val="Hyperlink"/>
@@ -1925,7 +1925,7 @@
                 <w:noProof/>
                 <w:webHidden/>
               </w:rPr>
-              <w:instrText xml:space="preserve"> PAGEREF _Toc370642374 \h </w:instrText>
+              <w:instrText xml:space="preserve"> PAGEREF _Toc379633043 \h </w:instrText>
             </w:r>
             <w:r>
               <w:rPr>
@@ -1967,7 +1967,7 @@
               <w:noProof/>
             </w:rPr>
           </w:pPr>
-          <w:hyperlink w:anchor="_Toc370642375" w:history="1">
+          <w:hyperlink w:anchor="_Toc379633044" w:history="1">
             <w:r>
               <w:rPr>
                 <w:rStyle w:val="Hyperlink"/>
@@ -1994,7 +1994,7 @@
                 <w:noProof/>
                 <w:webHidden/>
               </w:rPr>
-              <w:instrText xml:space="preserve"> PAGEREF _Toc370642375 \h </w:instrText>
+              <w:instrText xml:space="preserve"> PAGEREF _Toc379633044 \h </w:instrText>
             </w:r>
             <w:r>
               <w:rPr>
@@ -2036,7 +2036,7 @@
               <w:noProof/>
             </w:rPr>
           </w:pPr>
-          <w:hyperlink w:anchor="_Toc370642376" w:history="1">
+          <w:hyperlink w:anchor="_Toc379633045" w:history="1">
             <w:r>
               <w:rPr>
                 <w:rStyle w:val="Hyperlink"/>
@@ -2063,7 +2063,7 @@
                 <w:noProof/>
                 <w:webHidden/>
               </w:rPr>
-              <w:instrText xml:space="preserve"> PAGEREF _Toc370642376 \h </w:instrText>
+              <w:instrText xml:space="preserve"> PAGEREF _Toc379633045 \h </w:instrText>
             </w:r>
             <w:r>
               <w:rPr>
@@ -2105,7 +2105,7 @@
               <w:noProof/>
             </w:rPr>
           </w:pPr>
-          <w:hyperlink w:anchor="_Toc370642377" w:history="1">
+          <w:hyperlink w:anchor="_Toc379633046" w:history="1">
             <w:r>
               <w:rPr>
                 <w:rStyle w:val="Hyperlink"/>
@@ -2132,7 +2132,7 @@
                 <w:noProof/>
                 <w:webHidden/>
               </w:rPr>
-              <w:instrText xml:space="preserve"> PAGEREF _Toc370642377 \h </w:instrText>
+              <w:instrText xml:space="preserve"> PAGEREF _Toc379633046 \h </w:instrText>
             </w:r>
             <w:r>
               <w:rPr>
@@ -2174,7 +2174,7 @@
               <w:noProof/>
             </w:rPr>
           </w:pPr>
-          <w:hyperlink w:anchor="_Toc370642378" w:history="1">
+          <w:hyperlink w:anchor="_Toc379633047" w:history="1">
             <w:r>
               <w:rPr>
                 <w:rStyle w:val="Hyperlink"/>
@@ -2201,7 +2201,7 @@
                 <w:noProof/>
                 <w:webHidden/>
               </w:rPr>
-              <w:instrText xml:space="preserve"> PAGEREF _Toc370642378 \h </w:instrText>
+              <w:instrText xml:space="preserve"> PAGEREF _Toc379633047 \h </w:instrText>
             </w:r>
             <w:r>
               <w:rPr>
@@ -2243,7 +2243,7 @@
               <w:noProof/>
             </w:rPr>
           </w:pPr>
-          <w:hyperlink w:anchor="_Toc370642379" w:history="1">
+          <w:hyperlink w:anchor="_Toc379633048" w:history="1">
             <w:r>
               <w:rPr>
                 <w:rStyle w:val="Hyperlink"/>
@@ -2270,7 +2270,7 @@
                 <w:noProof/>
                 <w:webHidden/>
               </w:rPr>
-              <w:instrText xml:space="preserve"> PAGEREF _Toc370642379 \h </w:instrText>
+              <w:instrText xml:space="preserve"> PAGEREF _Toc379633048 \h </w:instrText>
             </w:r>
             <w:r>
               <w:rPr>
@@ -2312,7 +2312,7 @@
               <w:noProof/>
             </w:rPr>
           </w:pPr>
-          <w:hyperlink w:anchor="_Toc370642380" w:history="1">
+          <w:hyperlink w:anchor="_Toc379633049" w:history="1">
             <w:r>
               <w:rPr>
                 <w:rStyle w:val="Hyperlink"/>
@@ -2339,7 +2339,7 @@
                 <w:noProof/>
                 <w:webHidden/>
               </w:rPr>
-              <w:instrText xml:space="preserve"> PAGEREF _Toc370642380 \h </w:instrText>
+              <w:instrText xml:space="preserve"> PAGEREF _Toc379633049 \h </w:instrText>
             </w:r>
             <w:r>
               <w:rPr>
@@ -2381,7 +2381,7 @@
               <w:noProof/>
             </w:rPr>
           </w:pPr>
-          <w:hyperlink w:anchor="_Toc370642381" w:history="1">
+          <w:hyperlink w:anchor="_Toc379633050" w:history="1">
             <w:r>
               <w:rPr>
                 <w:rStyle w:val="Hyperlink"/>
@@ -2408,7 +2408,7 @@
                 <w:noProof/>
                 <w:webHidden/>
               </w:rPr>
-              <w:instrText xml:space="preserve"> PAGEREF _Toc370642381 \h </w:instrText>
+              <w:instrText xml:space="preserve"> PAGEREF _Toc379633050 \h </w:instrText>
             </w:r>
             <w:r>
               <w:rPr>
@@ -2450,7 +2450,7 @@
               <w:noProof/>
             </w:rPr>
           </w:pPr>
-          <w:hyperlink w:anchor="_Toc370642382" w:history="1">
+          <w:hyperlink w:anchor="_Toc379633051" w:history="1">
             <w:r>
               <w:rPr>
                 <w:rStyle w:val="Hyperlink"/>
@@ -2477,7 +2477,7 @@
                 <w:noProof/>
                 <w:webHidden/>
               </w:rPr>
-              <w:instrText xml:space="preserve"> PAGEREF _Toc370642382 \h </w:instrText>
+              <w:instrText xml:space="preserve"> PAGEREF _Toc379633051 \h </w:instrText>
             </w:r>
             <w:r>
               <w:rPr>
@@ -2519,7 +2519,7 @@
               <w:noProof/>
             </w:rPr>
           </w:pPr>
-          <w:hyperlink w:anchor="_Toc370642383" w:history="1">
+          <w:hyperlink w:anchor="_Toc379633052" w:history="1">
             <w:r>
               <w:rPr>
                 <w:rStyle w:val="Hyperlink"/>
@@ -2546,7 +2546,7 @@
                 <w:noProof/>
                 <w:webHidden/>
               </w:rPr>
-              <w:instrText xml:space="preserve"> PAGEREF _Toc370642383 \h </w:instrText>
+              <w:instrText xml:space="preserve"> PAGEREF _Toc379633052 \h </w:instrText>
             </w:r>
             <w:r>
               <w:rPr>
@@ -2588,7 +2588,7 @@
               <w:noProof/>
             </w:rPr>
           </w:pPr>
-          <w:hyperlink w:anchor="_Toc370642384" w:history="1">
+          <w:hyperlink w:anchor="_Toc379633053" w:history="1">
             <w:r>
               <w:rPr>
                 <w:rStyle w:val="Hyperlink"/>
@@ -2615,7 +2615,7 @@
                 <w:noProof/>
                 <w:webHidden/>
               </w:rPr>
-              <w:instrText xml:space="preserve"> PAGEREF _Toc370642384 \h </w:instrText>
+              <w:instrText xml:space="preserve"> PAGEREF _Toc379633053 \h </w:instrText>
             </w:r>
             <w:r>
               <w:rPr>
@@ -2657,7 +2657,7 @@
               <w:noProof/>
             </w:rPr>
           </w:pPr>
-          <w:hyperlink w:anchor="_Toc370642385" w:history="1">
+          <w:hyperlink w:anchor="_Toc379633054" w:history="1">
             <w:r>
               <w:rPr>
                 <w:rStyle w:val="Hyperlink"/>
@@ -2684,7 +2684,7 @@
                 <w:noProof/>
                 <w:webHidden/>
               </w:rPr>
-              <w:instrText xml:space="preserve"> PAGEREF _Toc370642385 \h </w:instrText>
+              <w:instrText xml:space="preserve"> PAGEREF _Toc379633054 \h </w:instrText>
             </w:r>
             <w:r>
               <w:rPr>
@@ -2726,7 +2726,7 @@
               <w:noProof/>
             </w:rPr>
           </w:pPr>
-          <w:hyperlink w:anchor="_Toc370642386" w:history="1">
+          <w:hyperlink w:anchor="_Toc379633055" w:history="1">
             <w:r>
               <w:rPr>
                 <w:rStyle w:val="Hyperlink"/>
@@ -2753,7 +2753,7 @@
                 <w:noProof/>
                 <w:webHidden/>
               </w:rPr>
-              <w:instrText xml:space="preserve"> PAGEREF _Toc370642386 \h </w:instrText>
+              <w:instrText xml:space="preserve"> PAGEREF _Toc379633055 \h </w:instrText>
             </w:r>
             <w:r>
               <w:rPr>
@@ -2810,7 +2810,7 @@
       <w:pPr>
         <w:pStyle w:val="Heading1"/>
       </w:pPr>
-      <w:bookmarkStart w:id="0" w:name="_Toc370642348"/>
+      <w:bookmarkStart w:id="0" w:name="_Toc379633017"/>
       <w:r>
         <w:lastRenderedPageBreak/>
         <w:t>What is report-engine?</w:t>
@@ -2873,7 +2873,7 @@
       <w:pPr>
         <w:pStyle w:val="Heading1"/>
       </w:pPr>
-      <w:bookmarkStart w:id="1" w:name="_Toc370642349"/>
+      <w:bookmarkStart w:id="1" w:name="_Toc379633018"/>
       <w:r>
         <w:t>What report-engine can do for you?</w:t>
       </w:r>
@@ -2906,7 +2906,7 @@
       <w:pPr>
         <w:pStyle w:val="Heading1"/>
       </w:pPr>
-      <w:bookmarkStart w:id="2" w:name="_Toc370642350"/>
+      <w:bookmarkStart w:id="2" w:name="_Toc379633019"/>
       <w:r>
         <w:t xml:space="preserve">What java version is </w:t>
       </w:r>
@@ -2943,7 +2943,7 @@
       <w:pPr>
         <w:pStyle w:val="Heading1"/>
       </w:pPr>
-      <w:bookmarkStart w:id="3" w:name="_Toc370642351"/>
+      <w:bookmarkStart w:id="3" w:name="_Toc379633020"/>
       <w:r>
         <w:t>Limitations</w:t>
       </w:r>
@@ -3034,7 +3034,7 @@
       <w:pPr>
         <w:pStyle w:val="Heading1"/>
       </w:pPr>
-      <w:bookmarkStart w:id="4" w:name="_Toc370642352"/>
+      <w:bookmarkStart w:id="4" w:name="_Toc379633021"/>
       <w:r>
         <w:lastRenderedPageBreak/>
         <w:t xml:space="preserve">How to </w:t>
@@ -3063,7 +3063,7 @@
       <w:pPr>
         <w:pStyle w:val="Heading2"/>
       </w:pPr>
-      <w:bookmarkStart w:id="5" w:name="_Toc370642353"/>
+      <w:bookmarkStart w:id="5" w:name="_Toc379633022"/>
       <w:r>
         <w:t>Using Maven</w:t>
       </w:r>
@@ -3501,7 +3501,7 @@
       <w:pPr>
         <w:pStyle w:val="Heading2"/>
       </w:pPr>
-      <w:bookmarkStart w:id="6" w:name="_Toc370642354"/>
+      <w:bookmarkStart w:id="6" w:name="_Toc379633023"/>
       <w:r>
         <w:t>Using Groovy Grape</w:t>
       </w:r>
@@ -3617,7 +3617,7 @@
       <w:pPr>
         <w:pStyle w:val="Heading2"/>
       </w:pPr>
-      <w:bookmarkStart w:id="7" w:name="_Toc370642355"/>
+      <w:bookmarkStart w:id="7" w:name="_Toc379633024"/>
       <w:r>
         <w:t>Using Grails</w:t>
       </w:r>
@@ -3688,7 +3688,7 @@
       <w:pPr>
         <w:pStyle w:val="Heading2"/>
       </w:pPr>
-      <w:bookmarkStart w:id="8" w:name="_Toc370642356"/>
+      <w:bookmarkStart w:id="8" w:name="_Toc379633025"/>
       <w:r>
         <w:t xml:space="preserve">Using </w:t>
       </w:r>
@@ -3751,7 +3751,7 @@
       <w:pPr>
         <w:pStyle w:val="Heading2"/>
       </w:pPr>
-      <w:bookmarkStart w:id="9" w:name="_Toc370642357"/>
+      <w:bookmarkStart w:id="9" w:name="_Toc379633026"/>
       <w:r>
         <w:t xml:space="preserve">Using Apache </w:t>
       </w:r>
@@ -3834,7 +3834,7 @@
       <w:pPr>
         <w:pStyle w:val="Heading1"/>
       </w:pPr>
-      <w:bookmarkStart w:id="10" w:name="_Toc370642358"/>
+      <w:bookmarkStart w:id="10" w:name="_Toc379633027"/>
       <w:r>
         <w:lastRenderedPageBreak/>
         <w:t xml:space="preserve">How to see the logs of </w:t>
@@ -4294,13 +4294,7 @@
       </w:r>
       <w:proofErr w:type="gramStart"/>
       <w:r>
-        <w:t>frameworks</w:t>
-      </w:r>
-      <w:r>
-        <w:t xml:space="preserve"> </w:t>
-      </w:r>
-      <w:r>
-        <w:t>,</w:t>
+        <w:t>frameworks,</w:t>
       </w:r>
       <w:proofErr w:type="gramEnd"/>
       <w:r>
@@ -4371,7 +4365,7 @@
       <w:pPr>
         <w:pStyle w:val="Heading1"/>
       </w:pPr>
-      <w:bookmarkStart w:id="11" w:name="_Toc370642359"/>
+      <w:bookmarkStart w:id="11" w:name="_Toc379633028"/>
       <w:r>
         <w:lastRenderedPageBreak/>
         <w:t>Flat Reports</w:t>
@@ -4382,7 +4376,7 @@
       <w:pPr>
         <w:pStyle w:val="Heading2"/>
       </w:pPr>
-      <w:bookmarkStart w:id="12" w:name="_Toc370642360"/>
+      <w:bookmarkStart w:id="12" w:name="_Toc379633029"/>
       <w:r>
         <w:t>What is a flat report?</w:t>
       </w:r>
@@ -4888,7 +4882,7 @@
       <w:pPr>
         <w:pStyle w:val="Heading2"/>
       </w:pPr>
-      <w:bookmarkStart w:id="13" w:name="_Toc370642361"/>
+      <w:bookmarkStart w:id="13" w:name="_Toc379633030"/>
       <w:r>
         <w:t xml:space="preserve">The code structure of a </w:t>
       </w:r>
@@ -5589,7 +5583,7 @@
       <w:pPr>
         <w:pStyle w:val="Heading2"/>
       </w:pPr>
-      <w:bookmarkStart w:id="14" w:name="_Toc370642362"/>
+      <w:bookmarkStart w:id="14" w:name="_Toc379633031"/>
       <w:r>
         <w:lastRenderedPageBreak/>
         <w:t>The</w:t>
@@ -6602,7 +6596,7 @@
       <w:pPr>
         <w:pStyle w:val="Heading2"/>
       </w:pPr>
-      <w:bookmarkStart w:id="15" w:name="_Toc370642363"/>
+      <w:bookmarkStart w:id="15" w:name="_Toc379633032"/>
       <w:r>
         <w:lastRenderedPageBreak/>
         <w:t>Report Output</w:t>
@@ -6658,7 +6652,15 @@
           <w:i/>
           <w:noProof/>
         </w:rPr>
-        <w:t xml:space="preserve">ReportOutput - fast html output that creates a html page with styles </w:t>
+        <w:t>5</w:t>
+      </w:r>
+      <w:r>
+        <w:rPr>
+          <w:rFonts w:eastAsia="Times New Roman" w:cs="Times New Roman"/>
+          <w:i/>
+          <w:noProof/>
+        </w:rPr>
+        <w:t xml:space="preserve">Output - fast html output that creates a html page with styles </w:t>
       </w:r>
       <w:r>
         <w:rPr>
@@ -6762,7 +6764,27 @@
                       <w:sz w:val="20"/>
                       <w:szCs w:val="20"/>
                     </w:rPr>
-                    <w:t xml:space="preserve"> HtmlOutput(</w:t>
+                    <w:t xml:space="preserve"> Html</w:t>
+                  </w:r>
+                  <w:r>
+                    <w:rPr>
+                      <w:rFonts w:ascii="Courier New" w:hAnsi="Courier New" w:cs="Courier New"/>
+                      <w:noProof/>
+                      <w:color w:val="000000"/>
+                      <w:sz w:val="20"/>
+                      <w:szCs w:val="20"/>
+                    </w:rPr>
+                    <w:t>5</w:t>
+                  </w:r>
+                  <w:r>
+                    <w:rPr>
+                      <w:rFonts w:ascii="Courier New" w:hAnsi="Courier New" w:cs="Courier New"/>
+                      <w:noProof/>
+                      <w:color w:val="000000"/>
+                      <w:sz w:val="20"/>
+                      <w:szCs w:val="20"/>
+                    </w:rPr>
+                    <w:t>Output(</w:t>
                   </w:r>
                   <w:r>
                     <w:rPr>
@@ -6831,7 +6853,15 @@
           <w:i/>
           <w:noProof/>
         </w:rPr>
-        <w:t>ExcelReportOutput</w:t>
+        <w:t>Excel</w:t>
+      </w:r>
+      <w:r>
+        <w:rPr>
+          <w:rFonts w:eastAsia="Times New Roman" w:cs="Times New Roman"/>
+          <w:i/>
+          <w:noProof/>
+        </w:rPr>
+        <w:t>Output</w:t>
       </w:r>
       <w:r>
         <w:rPr>
@@ -7352,7 +7382,7 @@
       <w:pPr>
         <w:pStyle w:val="Heading2"/>
       </w:pPr>
-      <w:bookmarkStart w:id="16" w:name="_Toc370642364"/>
+      <w:bookmarkStart w:id="16" w:name="_Toc379633033"/>
       <w:r>
         <w:lastRenderedPageBreak/>
         <w:t xml:space="preserve">Report </w:t>
@@ -7395,7 +7425,7 @@
       <w:pPr>
         <w:pStyle w:val="Heading3"/>
       </w:pPr>
-      <w:bookmarkStart w:id="17" w:name="_Toc370642365"/>
+      <w:bookmarkStart w:id="17" w:name="_Toc379633034"/>
       <w:r>
         <w:t>Data columns</w:t>
       </w:r>
@@ -7468,6 +7498,9 @@
           <w:numId w:val="9"/>
         </w:numPr>
       </w:pPr>
+      <w:r>
+        <w:t xml:space="preserve">group </w:t>
+      </w:r>
       <w:r>
         <w:t>c</w:t>
       </w:r>
@@ -8645,7 +8678,13 @@
         <w:pStyle w:val="Heading4"/>
       </w:pPr>
       <w:r>
-        <w:t xml:space="preserve">What is the calculator? </w:t>
+        <w:t xml:space="preserve">What is the </w:t>
+      </w:r>
+      <w:r>
+        <w:t xml:space="preserve">group </w:t>
+      </w:r>
+      <w:r>
+        <w:t xml:space="preserve">calculator? </w:t>
       </w:r>
     </w:p>
     <w:p>
@@ -8653,7 +8692,13 @@
         <w:ind w:firstLine="720"/>
       </w:pPr>
       <w:r>
-        <w:t xml:space="preserve">The calculator compiles </w:t>
+        <w:t xml:space="preserve">The </w:t>
+      </w:r>
+      <w:r>
+        <w:t xml:space="preserve">group </w:t>
+      </w:r>
+      <w:r>
+        <w:t xml:space="preserve">calculator compiles </w:t>
       </w:r>
       <w:r>
         <w:t xml:space="preserve">all </w:t>
@@ -8694,7 +8739,25 @@
           <w:rPr>
             <w:rStyle w:val="Hyperlink"/>
           </w:rPr>
-          <w:t>Calculator</w:t>
+          <w:t>Group</w:t>
+        </w:r>
+        <w:r>
+          <w:rPr>
+            <w:rStyle w:val="Hyperlink"/>
+          </w:rPr>
+          <w:t>Calcu</w:t>
+        </w:r>
+        <w:r>
+          <w:rPr>
+            <w:rStyle w:val="Hyperlink"/>
+          </w:rPr>
+          <w:t>l</w:t>
+        </w:r>
+        <w:r>
+          <w:rPr>
+            <w:rStyle w:val="Hyperlink"/>
+          </w:rPr>
+          <w:t>ator</w:t>
         </w:r>
         <w:proofErr w:type="spellEnd"/>
       </w:hyperlink>
@@ -8929,7 +8992,27 @@
                       <w:sz w:val="20"/>
                       <w:szCs w:val="20"/>
                     </w:rPr>
-                    <w:t>.useCalculator(Calculators.</w:t>
+                    <w:t>.useCalculator(</w:t>
+                  </w:r>
+                  <w:r>
+                    <w:rPr>
+                      <w:rFonts w:ascii="Courier New" w:hAnsi="Courier New" w:cs="Courier New"/>
+                      <w:noProof/>
+                      <w:color w:val="000000"/>
+                      <w:sz w:val="20"/>
+                      <w:szCs w:val="20"/>
+                    </w:rPr>
+                    <w:t>Group</w:t>
+                  </w:r>
+                  <w:r>
+                    <w:rPr>
+                      <w:rFonts w:ascii="Courier New" w:hAnsi="Courier New" w:cs="Courier New"/>
+                      <w:noProof/>
+                      <w:color w:val="000000"/>
+                      <w:sz w:val="20"/>
+                      <w:szCs w:val="20"/>
+                    </w:rPr>
+                    <w:t>Calculators.</w:t>
                   </w:r>
                   <w:r>
                     <w:rPr>
@@ -9072,7 +9155,10 @@
         <w:t>s</w:t>
       </w:r>
       <w:r>
-        <w:t xml:space="preserve">  ( strongly discouraged </w:t>
+        <w:t xml:space="preserve">  (</w:t>
+      </w:r>
+      <w:r>
+        <w:t xml:space="preserve">strongly discouraged </w:t>
       </w:r>
       <w:r>
         <w:t xml:space="preserve"> but useful for demonstration purposes</w:t>
@@ -9411,7 +9497,7 @@
       <w:pPr>
         <w:pStyle w:val="Heading3"/>
       </w:pPr>
-      <w:bookmarkStart w:id="19" w:name="_Toc370642366"/>
+      <w:bookmarkStart w:id="19" w:name="_Toc379633035"/>
       <w:r>
         <w:t>Your first report</w:t>
       </w:r>
@@ -9614,7 +9700,27 @@
                       <w:sz w:val="20"/>
                       <w:szCs w:val="20"/>
                     </w:rPr>
-                    <w:t xml:space="preserve"> net.sf.reportengine.out.HtmlOutput;</w:t>
+                    <w:t xml:space="preserve"> net.sf.reportengine.out.</w:t>
+                  </w:r>
+                  <w:r>
+                    <w:rPr>
+                      <w:rFonts w:ascii="Courier New" w:hAnsi="Courier New" w:cs="Courier New"/>
+                      <w:noProof/>
+                      <w:color w:val="000000"/>
+                      <w:sz w:val="20"/>
+                      <w:szCs w:val="20"/>
+                    </w:rPr>
+                    <w:t>Html5Output</w:t>
+                  </w:r>
+                  <w:r>
+                    <w:rPr>
+                      <w:rFonts w:ascii="Courier New" w:hAnsi="Courier New" w:cs="Courier New"/>
+                      <w:noProof/>
+                      <w:color w:val="000000"/>
+                      <w:sz w:val="20"/>
+                      <w:szCs w:val="20"/>
+                    </w:rPr>
+                    <w:t>;</w:t>
                   </w:r>
                 </w:p>
                 <w:p>
@@ -10351,7 +10457,27 @@
                       <w:sz w:val="20"/>
                       <w:szCs w:val="20"/>
                     </w:rPr>
-                    <w:t xml:space="preserve"> HtmlOutput(</w:t>
+                    <w:t xml:space="preserve"> </w:t>
+                  </w:r>
+                  <w:r>
+                    <w:rPr>
+                      <w:rFonts w:ascii="Courier New" w:hAnsi="Courier New" w:cs="Courier New"/>
+                      <w:noProof/>
+                      <w:color w:val="000000"/>
+                      <w:sz w:val="20"/>
+                      <w:szCs w:val="20"/>
+                    </w:rPr>
+                    <w:t>Html5Output</w:t>
+                  </w:r>
+                  <w:r>
+                    <w:rPr>
+                      <w:rFonts w:ascii="Courier New" w:hAnsi="Courier New" w:cs="Courier New"/>
+                      <w:noProof/>
+                      <w:color w:val="000000"/>
+                      <w:sz w:val="20"/>
+                      <w:szCs w:val="20"/>
+                    </w:rPr>
+                    <w:t>(</w:t>
                   </w:r>
                   <w:r>
                     <w:rPr>
@@ -11165,7 +11291,27 @@
                       <w:sz w:val="20"/>
                       <w:szCs w:val="20"/>
                     </w:rPr>
-                    <w:t xml:space="preserve"> net.sf.reportengine.out.HtmlOutput;</w:t>
+                    <w:t xml:space="preserve"> net.sf.reportengine.out.</w:t>
+                  </w:r>
+                  <w:r>
+                    <w:rPr>
+                      <w:rFonts w:ascii="Courier New" w:hAnsi="Courier New" w:cs="Courier New"/>
+                      <w:noProof/>
+                      <w:color w:val="000000"/>
+                      <w:sz w:val="20"/>
+                      <w:szCs w:val="20"/>
+                    </w:rPr>
+                    <w:t>Html5Output</w:t>
+                  </w:r>
+                  <w:r>
+                    <w:rPr>
+                      <w:rFonts w:ascii="Courier New" w:hAnsi="Courier New" w:cs="Courier New"/>
+                      <w:noProof/>
+                      <w:color w:val="000000"/>
+                      <w:sz w:val="20"/>
+                      <w:szCs w:val="20"/>
+                    </w:rPr>
+                    <w:t>;</w:t>
                   </w:r>
                 </w:p>
                 <w:p>
@@ -11913,7 +12059,27 @@
                       <w:sz w:val="20"/>
                       <w:szCs w:val="20"/>
                     </w:rPr>
-                    <w:t xml:space="preserve"> HtmlOutput(</w:t>
+                    <w:t xml:space="preserve"> </w:t>
+                  </w:r>
+                  <w:r>
+                    <w:rPr>
+                      <w:rFonts w:ascii="Courier New" w:hAnsi="Courier New" w:cs="Courier New"/>
+                      <w:noProof/>
+                      <w:color w:val="000000"/>
+                      <w:sz w:val="20"/>
+                      <w:szCs w:val="20"/>
+                    </w:rPr>
+                    <w:t>Html5Output</w:t>
+                  </w:r>
+                  <w:r>
+                    <w:rPr>
+                      <w:rFonts w:ascii="Courier New" w:hAnsi="Courier New" w:cs="Courier New"/>
+                      <w:noProof/>
+                      <w:color w:val="000000"/>
+                      <w:sz w:val="20"/>
+                      <w:szCs w:val="20"/>
+                    </w:rPr>
+                    <w:t>(</w:t>
                   </w:r>
                   <w:r>
                     <w:rPr>
@@ -13241,7 +13407,7 @@
       <w:pPr>
         <w:pStyle w:val="Heading3"/>
       </w:pPr>
-      <w:bookmarkStart w:id="20" w:name="_Toc370642367"/>
+      <w:bookmarkStart w:id="20" w:name="_Toc379633036"/>
       <w:r>
         <w:t>Sorting your column data</w:t>
       </w:r>
@@ -13492,7 +13658,7 @@
       <w:pPr>
         <w:pStyle w:val="Heading3"/>
       </w:pPr>
-      <w:bookmarkStart w:id="21" w:name="_Toc370642368"/>
+      <w:bookmarkStart w:id="21" w:name="_Toc379633037"/>
       <w:r>
         <w:t>Formatting column data</w:t>
       </w:r>
@@ -14021,23 +14187,23 @@
         <w:t>Please note that totals follow another formatting because they usually have another data type</w:t>
       </w:r>
       <w:r>
-        <w:t xml:space="preserve">. To format the total values </w:t>
-      </w:r>
+        <w:t>. To format the total values (</w:t>
+      </w:r>
+      <w:r>
+        <w:t xml:space="preserve">i.e. those returned by calculators) you need to use the long version of the </w:t>
+      </w:r>
+      <w:proofErr w:type="spellStart"/>
       <w:proofErr w:type="gramStart"/>
       <w:r>
-        <w:t>( i.e</w:t>
+        <w:t>useCalculator</w:t>
+      </w:r>
+      <w:proofErr w:type="spellEnd"/>
+      <w:r>
+        <w:t>(</w:t>
       </w:r>
       <w:proofErr w:type="gramEnd"/>
       <w:r>
-        <w:t xml:space="preserve">. those returned by calculators) you need to use the long version of the </w:t>
-      </w:r>
-      <w:proofErr w:type="spellStart"/>
-      <w:r>
-        <w:t>useCalculator</w:t>
-      </w:r>
-      <w:proofErr w:type="spellEnd"/>
-      <w:r>
-        <w:t xml:space="preserve">() method as in the example below: </w:t>
+        <w:t xml:space="preserve">) method as in the example below: </w:t>
       </w:r>
     </w:p>
     <w:p>
@@ -14149,14 +14315,23 @@
                     <w:autoSpaceDN w:val="0"/>
                     <w:adjustRightInd w:val="0"/>
                     <w:spacing w:after="0" w:line="240" w:lineRule="auto"/>
-                    <w:ind w:left="3600" w:firstLine="720"/>
-                    <w:rPr>
-                      <w:rFonts w:ascii="Courier New" w:hAnsi="Courier New" w:cs="Courier New"/>
-                      <w:noProof/>
-                      <w:sz w:val="20"/>
-                      <w:szCs w:val="20"/>
-                    </w:rPr>
-                  </w:pPr>
+                    <w:rPr>
+                      <w:rFonts w:ascii="Courier New" w:hAnsi="Courier New" w:cs="Courier New"/>
+                      <w:noProof/>
+                      <w:sz w:val="20"/>
+                      <w:szCs w:val="20"/>
+                    </w:rPr>
+                  </w:pPr>
+                  <w:r>
+                    <w:rPr>
+                      <w:rFonts w:ascii="Courier New" w:hAnsi="Courier New" w:cs="Courier New"/>
+                      <w:noProof/>
+                      <w:color w:val="000000"/>
+                      <w:sz w:val="20"/>
+                      <w:szCs w:val="20"/>
+                    </w:rPr>
+                    <w:t xml:space="preserve">     </w:t>
+                  </w:r>
                   <w:r>
                     <w:rPr>
                       <w:rFonts w:ascii="Courier New" w:hAnsi="Courier New" w:cs="Courier New"/>
@@ -14191,24 +14366,53 @@
                 <w:p>
                   <w:pPr>
                     <w:spacing w:after="0" w:line="240" w:lineRule="auto"/>
-                    <w:ind w:left="3600" w:firstLine="720"/>
-                    <w:rPr>
-                      <w:rFonts w:ascii="Courier New" w:hAnsi="Courier New" w:cs="Courier New"/>
-                      <w:noProof/>
-                      <w:color w:val="000000"/>
-                      <w:sz w:val="20"/>
-                      <w:szCs w:val="20"/>
-                    </w:rPr>
-                  </w:pPr>
-                  <w:r>
-                    <w:rPr>
-                      <w:rFonts w:ascii="Courier New" w:hAnsi="Courier New" w:cs="Courier New"/>
-                      <w:noProof/>
-                      <w:color w:val="000000"/>
-                      <w:sz w:val="20"/>
-                      <w:szCs w:val="20"/>
-                    </w:rPr>
-                    <w:t>.useCalculator(Calculators.</w:t>
+                    <w:rPr>
+                      <w:rFonts w:ascii="Courier New" w:hAnsi="Courier New" w:cs="Courier New"/>
+                      <w:noProof/>
+                      <w:color w:val="000000"/>
+                      <w:sz w:val="20"/>
+                      <w:szCs w:val="20"/>
+                    </w:rPr>
+                  </w:pPr>
+                  <w:r>
+                    <w:rPr>
+                      <w:rFonts w:ascii="Courier New" w:hAnsi="Courier New" w:cs="Courier New"/>
+                      <w:noProof/>
+                      <w:color w:val="000000"/>
+                      <w:sz w:val="20"/>
+                      <w:szCs w:val="20"/>
+                    </w:rPr>
+                    <w:t xml:space="preserve">     </w:t>
+                  </w:r>
+                  <w:r>
+                    <w:rPr>
+                      <w:rFonts w:ascii="Courier New" w:hAnsi="Courier New" w:cs="Courier New"/>
+                      <w:noProof/>
+                      <w:color w:val="000000"/>
+                      <w:sz w:val="20"/>
+                      <w:szCs w:val="20"/>
+                    </w:rPr>
+                    <w:t>.useCalculator(</w:t>
+                  </w:r>
+                  <w:r>
+                    <w:rPr>
+                      <w:rFonts w:ascii="Courier New" w:hAnsi="Courier New" w:cs="Courier New"/>
+                      <w:noProof/>
+                      <w:color w:val="000000"/>
+                      <w:sz w:val="20"/>
+                      <w:szCs w:val="20"/>
+                    </w:rPr>
+                    <w:t>Group</w:t>
+                  </w:r>
+                  <w:r>
+                    <w:rPr>
+                      <w:rFonts w:ascii="Courier New" w:hAnsi="Courier New" w:cs="Courier New"/>
+                      <w:noProof/>
+                      <w:color w:val="000000"/>
+                      <w:sz w:val="20"/>
+                      <w:szCs w:val="20"/>
+                    </w:rPr>
+                    <w:t>Calculators.</w:t>
                   </w:r>
                   <w:r>
                     <w:rPr>
@@ -14268,15 +14472,24 @@
                 <w:p>
                   <w:pPr>
                     <w:spacing w:after="0" w:line="240" w:lineRule="auto"/>
-                    <w:ind w:left="3600" w:firstLine="720"/>
-                    <w:rPr>
-                      <w:rFonts w:ascii="Courier New" w:hAnsi="Courier New" w:cs="Courier New"/>
-                      <w:noProof/>
-                      <w:color w:val="000000"/>
-                      <w:sz w:val="20"/>
-                      <w:szCs w:val="20"/>
-                    </w:rPr>
-                  </w:pPr>
+                    <w:rPr>
+                      <w:rFonts w:ascii="Courier New" w:hAnsi="Courier New" w:cs="Courier New"/>
+                      <w:noProof/>
+                      <w:color w:val="000000"/>
+                      <w:sz w:val="20"/>
+                      <w:szCs w:val="20"/>
+                    </w:rPr>
+                  </w:pPr>
+                  <w:r>
+                    <w:rPr>
+                      <w:rFonts w:ascii="Courier New" w:hAnsi="Courier New" w:cs="Courier New"/>
+                      <w:noProof/>
+                      <w:color w:val="000000"/>
+                      <w:sz w:val="20"/>
+                      <w:szCs w:val="20"/>
+                    </w:rPr>
+                    <w:t xml:space="preserve">     </w:t>
+                  </w:r>
                   <w:r>
                     <w:rPr>
                       <w:rFonts w:ascii="Courier New" w:hAnsi="Courier New" w:cs="Courier New"/>
@@ -14323,11 +14536,20 @@
                 <w:p>
                   <w:pPr>
                     <w:spacing w:after="0" w:line="240" w:lineRule="auto"/>
-                    <w:ind w:left="3600" w:firstLine="720"/>
-                    <w:rPr>
-                      <w:noProof/>
-                    </w:rPr>
-                  </w:pPr>
+                    <w:rPr>
+                      <w:noProof/>
+                    </w:rPr>
+                  </w:pPr>
+                  <w:r>
+                    <w:rPr>
+                      <w:rFonts w:ascii="Courier New" w:hAnsi="Courier New" w:cs="Courier New"/>
+                      <w:noProof/>
+                      <w:color w:val="000000"/>
+                      <w:sz w:val="20"/>
+                      <w:szCs w:val="20"/>
+                    </w:rPr>
+                    <w:t xml:space="preserve">     </w:t>
+                  </w:r>
                   <w:r>
                     <w:rPr>
                       <w:rFonts w:ascii="Courier New" w:hAnsi="Courier New" w:cs="Courier New"/>
@@ -15715,7 +15937,13 @@
     </w:p>
     <w:p>
       <w:r>
-        <w:t xml:space="preserve">Please note that calculators </w:t>
+        <w:t xml:space="preserve">Please note that </w:t>
+      </w:r>
+      <w:r>
+        <w:t xml:space="preserve">group </w:t>
+      </w:r>
+      <w:r>
+        <w:t xml:space="preserve">calculators </w:t>
       </w:r>
       <w:r>
         <w:t>are added to data columns not to group columns</w:t>
@@ -15728,7 +15956,7 @@
       <w:pPr>
         <w:pStyle w:val="Heading3"/>
       </w:pPr>
-      <w:bookmarkStart w:id="22" w:name="_Toc370642369"/>
+      <w:bookmarkStart w:id="22" w:name="_Toc379633038"/>
       <w:r>
         <w:lastRenderedPageBreak/>
         <w:t xml:space="preserve">Your first report </w:t>
@@ -15892,7 +16120,27 @@
                       <w:sz w:val="20"/>
                       <w:szCs w:val="20"/>
                     </w:rPr>
-                    <w:t xml:space="preserve"> net.sf.reportengine.core.calc.Calculators;</w:t>
+                    <w:t xml:space="preserve"> net.sf.reportengine.core.calc.</w:t>
+                  </w:r>
+                  <w:r>
+                    <w:rPr>
+                      <w:rFonts w:ascii="Courier New" w:hAnsi="Courier New" w:cs="Courier New"/>
+                      <w:noProof/>
+                      <w:color w:val="000000"/>
+                      <w:sz w:val="20"/>
+                      <w:szCs w:val="20"/>
+                    </w:rPr>
+                    <w:t>Group</w:t>
+                  </w:r>
+                  <w:r>
+                    <w:rPr>
+                      <w:rFonts w:ascii="Courier New" w:hAnsi="Courier New" w:cs="Courier New"/>
+                      <w:noProof/>
+                      <w:color w:val="000000"/>
+                      <w:sz w:val="20"/>
+                      <w:szCs w:val="20"/>
+                    </w:rPr>
+                    <w:t>Calculators;</w:t>
                   </w:r>
                 </w:p>
                 <w:p>
@@ -15964,7 +16212,27 @@
                       <w:sz w:val="20"/>
                       <w:szCs w:val="20"/>
                     </w:rPr>
-                    <w:t xml:space="preserve"> net.sf.reportengine.out.HtmlOutput;</w:t>
+                    <w:t xml:space="preserve"> net.sf.reportengine.out.</w:t>
+                  </w:r>
+                  <w:r>
+                    <w:rPr>
+                      <w:rFonts w:ascii="Courier New" w:hAnsi="Courier New" w:cs="Courier New"/>
+                      <w:noProof/>
+                      <w:color w:val="000000"/>
+                      <w:sz w:val="20"/>
+                      <w:szCs w:val="20"/>
+                    </w:rPr>
+                    <w:t>Html5Output</w:t>
+                  </w:r>
+                  <w:r>
+                    <w:rPr>
+                      <w:rFonts w:ascii="Courier New" w:hAnsi="Courier New" w:cs="Courier New"/>
+                      <w:noProof/>
+                      <w:color w:val="000000"/>
+                      <w:sz w:val="20"/>
+                      <w:szCs w:val="20"/>
+                    </w:rPr>
+                    <w:t>;</w:t>
                   </w:r>
                 </w:p>
                 <w:p>
@@ -16742,7 +17010,27 @@
                       <w:sz w:val="20"/>
                       <w:szCs w:val="20"/>
                     </w:rPr>
-                    <w:t xml:space="preserve"> HtmlOutput(</w:t>
+                    <w:t xml:space="preserve"> </w:t>
+                  </w:r>
+                  <w:r>
+                    <w:rPr>
+                      <w:rFonts w:ascii="Courier New" w:hAnsi="Courier New" w:cs="Courier New"/>
+                      <w:noProof/>
+                      <w:color w:val="000000"/>
+                      <w:sz w:val="20"/>
+                      <w:szCs w:val="20"/>
+                    </w:rPr>
+                    <w:t>Html5Output</w:t>
+                  </w:r>
+                  <w:r>
+                    <w:rPr>
+                      <w:rFonts w:ascii="Courier New" w:hAnsi="Courier New" w:cs="Courier New"/>
+                      <w:noProof/>
+                      <w:color w:val="000000"/>
+                      <w:sz w:val="20"/>
+                      <w:szCs w:val="20"/>
+                    </w:rPr>
+                    <w:t>(</w:t>
                   </w:r>
                   <w:r>
                     <w:rPr>
@@ -17296,7 +17584,27 @@
                       <w:sz w:val="20"/>
                       <w:szCs w:val="20"/>
                     </w:rPr>
-                    <w:t>.useCalculator(Calculators.</w:t>
+                    <w:t>.useCalculator(</w:t>
+                  </w:r>
+                  <w:r>
+                    <w:rPr>
+                      <w:rFonts w:ascii="Courier New" w:hAnsi="Courier New" w:cs="Courier New"/>
+                      <w:noProof/>
+                      <w:color w:val="000000"/>
+                      <w:sz w:val="20"/>
+                      <w:szCs w:val="20"/>
+                    </w:rPr>
+                    <w:t>Group</w:t>
+                  </w:r>
+                  <w:r>
+                    <w:rPr>
+                      <w:rFonts w:ascii="Courier New" w:hAnsi="Courier New" w:cs="Courier New"/>
+                      <w:noProof/>
+                      <w:color w:val="000000"/>
+                      <w:sz w:val="20"/>
+                      <w:szCs w:val="20"/>
+                    </w:rPr>
+                    <w:t>Calculators.</w:t>
                   </w:r>
                   <w:r>
                     <w:rPr>
@@ -17894,7 +18202,27 @@
                       <w:sz w:val="20"/>
                       <w:szCs w:val="20"/>
                     </w:rPr>
-                    <w:t>.useCalculator(Calculators.</w:t>
+                    <w:t>.useCalculator(</w:t>
+                  </w:r>
+                  <w:r>
+                    <w:rPr>
+                      <w:rFonts w:ascii="Courier New" w:hAnsi="Courier New" w:cs="Courier New"/>
+                      <w:noProof/>
+                      <w:color w:val="000000"/>
+                      <w:sz w:val="20"/>
+                      <w:szCs w:val="20"/>
+                    </w:rPr>
+                    <w:t>Group</w:t>
+                  </w:r>
+                  <w:r>
+                    <w:rPr>
+                      <w:rFonts w:ascii="Courier New" w:hAnsi="Courier New" w:cs="Courier New"/>
+                      <w:noProof/>
+                      <w:color w:val="000000"/>
+                      <w:sz w:val="20"/>
+                      <w:szCs w:val="20"/>
+                    </w:rPr>
+                    <w:t>Calculators.</w:t>
                   </w:r>
                   <w:r>
                     <w:rPr>
@@ -18055,7 +18383,7 @@
       <w:pPr>
         <w:pStyle w:val="Heading3"/>
       </w:pPr>
-      <w:bookmarkStart w:id="23" w:name="_Toc370642370"/>
+      <w:bookmarkStart w:id="23" w:name="_Toc379633039"/>
       <w:r>
         <w:t>More on t</w:t>
       </w:r>
@@ -19077,7 +19405,47 @@
                       <w:sz w:val="20"/>
                       <w:szCs w:val="20"/>
                     </w:rPr>
-                    <w:t xml:space="preserve"> net.sf.reportengine.core.calc.Calculator;</w:t>
+                    <w:t xml:space="preserve"> net.sf.reportengine.core.calc.</w:t>
+                  </w:r>
+                  <w:r>
+                    <w:rPr>
+                      <w:rFonts w:ascii="Courier New" w:hAnsi="Courier New" w:cs="Courier New"/>
+                      <w:noProof/>
+                      <w:color w:val="000000"/>
+                      <w:sz w:val="20"/>
+                      <w:szCs w:val="20"/>
+                    </w:rPr>
+                    <w:t>Group</w:t>
+                  </w:r>
+                  <w:r>
+                    <w:rPr>
+                      <w:rFonts w:ascii="Courier New" w:hAnsi="Courier New" w:cs="Courier New"/>
+                      <w:noProof/>
+                      <w:color w:val="000000"/>
+                      <w:sz w:val="20"/>
+                      <w:szCs w:val="20"/>
+                    </w:rPr>
+                    <w:t>Calculator</w:t>
+                  </w:r>
+                  <w:r>
+                    <w:rPr>
+                      <w:rFonts w:ascii="Courier New" w:hAnsi="Courier New" w:cs="Courier New"/>
+                      <w:noProof/>
+                      <w:color w:val="000000"/>
+                      <w:sz w:val="20"/>
+                      <w:szCs w:val="20"/>
+                    </w:rPr>
+                    <w:t>s</w:t>
+                  </w:r>
+                  <w:r>
+                    <w:rPr>
+                      <w:rFonts w:ascii="Courier New" w:hAnsi="Courier New" w:cs="Courier New"/>
+                      <w:noProof/>
+                      <w:color w:val="000000"/>
+                      <w:sz w:val="20"/>
+                      <w:szCs w:val="20"/>
+                    </w:rPr>
+                    <w:t>;</w:t>
                   </w:r>
                 </w:p>
                 <w:p>
@@ -19149,7 +19517,27 @@
                       <w:sz w:val="20"/>
                       <w:szCs w:val="20"/>
                     </w:rPr>
-                    <w:t xml:space="preserve"> net.sf.reportengine.out.HtmlOutput;</w:t>
+                    <w:t xml:space="preserve"> net.sf.reportengine.out.Html</w:t>
+                  </w:r>
+                  <w:r>
+                    <w:rPr>
+                      <w:rFonts w:ascii="Courier New" w:hAnsi="Courier New" w:cs="Courier New"/>
+                      <w:noProof/>
+                      <w:color w:val="000000"/>
+                      <w:sz w:val="20"/>
+                      <w:szCs w:val="20"/>
+                    </w:rPr>
+                    <w:t>5</w:t>
+                  </w:r>
+                  <w:r>
+                    <w:rPr>
+                      <w:rFonts w:ascii="Courier New" w:hAnsi="Courier New" w:cs="Courier New"/>
+                      <w:noProof/>
+                      <w:color w:val="000000"/>
+                      <w:sz w:val="20"/>
+                      <w:szCs w:val="20"/>
+                    </w:rPr>
+                    <w:t>Output;</w:t>
                   </w:r>
                 </w:p>
                 <w:p>
@@ -19813,7 +20201,27 @@
                       <w:sz w:val="20"/>
                       <w:szCs w:val="20"/>
                     </w:rPr>
-                    <w:t xml:space="preserve"> HtmlOutput(</w:t>
+                    <w:t xml:space="preserve"> Html</w:t>
+                  </w:r>
+                  <w:r>
+                    <w:rPr>
+                      <w:rFonts w:ascii="Courier New" w:hAnsi="Courier New" w:cs="Courier New"/>
+                      <w:noProof/>
+                      <w:color w:val="000000"/>
+                      <w:sz w:val="20"/>
+                      <w:szCs w:val="20"/>
+                    </w:rPr>
+                    <w:t>5</w:t>
+                  </w:r>
+                  <w:r>
+                    <w:rPr>
+                      <w:rFonts w:ascii="Courier New" w:hAnsi="Courier New" w:cs="Courier New"/>
+                      <w:noProof/>
+                      <w:color w:val="000000"/>
+                      <w:sz w:val="20"/>
+                      <w:szCs w:val="20"/>
+                    </w:rPr>
+                    <w:t>Output(</w:t>
                   </w:r>
                   <w:r>
                     <w:rPr>
@@ -20474,7 +20882,47 @@
                       <w:sz w:val="20"/>
                       <w:szCs w:val="20"/>
                     </w:rPr>
-                    <w:t>.useCalculator(Calculator.</w:t>
+                    <w:t>.useCalculator(</w:t>
+                  </w:r>
+                  <w:r>
+                    <w:rPr>
+                      <w:rFonts w:ascii="Courier New" w:hAnsi="Courier New" w:cs="Courier New"/>
+                      <w:noProof/>
+                      <w:color w:val="000000"/>
+                      <w:sz w:val="20"/>
+                      <w:szCs w:val="20"/>
+                    </w:rPr>
+                    <w:t>Group</w:t>
+                  </w:r>
+                  <w:r>
+                    <w:rPr>
+                      <w:rFonts w:ascii="Courier New" w:hAnsi="Courier New" w:cs="Courier New"/>
+                      <w:noProof/>
+                      <w:color w:val="000000"/>
+                      <w:sz w:val="20"/>
+                      <w:szCs w:val="20"/>
+                    </w:rPr>
+                    <w:t>Calculator</w:t>
+                  </w:r>
+                  <w:r>
+                    <w:rPr>
+                      <w:rFonts w:ascii="Courier New" w:hAnsi="Courier New" w:cs="Courier New"/>
+                      <w:noProof/>
+                      <w:color w:val="000000"/>
+                      <w:sz w:val="20"/>
+                      <w:szCs w:val="20"/>
+                    </w:rPr>
+                    <w:t>s</w:t>
+                  </w:r>
+                  <w:r>
+                    <w:rPr>
+                      <w:rFonts w:ascii="Courier New" w:hAnsi="Courier New" w:cs="Courier New"/>
+                      <w:noProof/>
+                      <w:color w:val="000000"/>
+                      <w:sz w:val="20"/>
+                      <w:szCs w:val="20"/>
+                    </w:rPr>
+                    <w:t>.</w:t>
                   </w:r>
                   <w:r>
                     <w:rPr>
@@ -20650,7 +21098,47 @@
                       <w:sz w:val="20"/>
                       <w:szCs w:val="20"/>
                     </w:rPr>
-                    <w:t>.useCalculator(Calculator.</w:t>
+                    <w:t>.useCalculator(</w:t>
+                  </w:r>
+                  <w:r>
+                    <w:rPr>
+                      <w:rFonts w:ascii="Courier New" w:hAnsi="Courier New" w:cs="Courier New"/>
+                      <w:noProof/>
+                      <w:color w:val="000000"/>
+                      <w:sz w:val="20"/>
+                      <w:szCs w:val="20"/>
+                    </w:rPr>
+                    <w:t>Group</w:t>
+                  </w:r>
+                  <w:r>
+                    <w:rPr>
+                      <w:rFonts w:ascii="Courier New" w:hAnsi="Courier New" w:cs="Courier New"/>
+                      <w:noProof/>
+                      <w:color w:val="000000"/>
+                      <w:sz w:val="20"/>
+                      <w:szCs w:val="20"/>
+                    </w:rPr>
+                    <w:t>Calculator</w:t>
+                  </w:r>
+                  <w:r>
+                    <w:rPr>
+                      <w:rFonts w:ascii="Courier New" w:hAnsi="Courier New" w:cs="Courier New"/>
+                      <w:noProof/>
+                      <w:color w:val="000000"/>
+                      <w:sz w:val="20"/>
+                      <w:szCs w:val="20"/>
+                    </w:rPr>
+                    <w:t>s</w:t>
+                  </w:r>
+                  <w:r>
+                    <w:rPr>
+                      <w:rFonts w:ascii="Courier New" w:hAnsi="Courier New" w:cs="Courier New"/>
+                      <w:noProof/>
+                      <w:color w:val="000000"/>
+                      <w:sz w:val="20"/>
+                      <w:szCs w:val="20"/>
+                    </w:rPr>
+                    <w:t>.</w:t>
                   </w:r>
                   <w:r>
                     <w:rPr>
@@ -20915,6 +21403,9 @@
         <w:t xml:space="preserve">otice that a </w:t>
       </w:r>
       <w:proofErr w:type="spellStart"/>
+      <w:r>
+        <w:t>Group</w:t>
+      </w:r>
       <w:r>
         <w:t>Calculators.</w:t>
       </w:r>
@@ -21801,7 +22292,7 @@
       <w:pPr>
         <w:pStyle w:val="Heading3"/>
       </w:pPr>
-      <w:bookmarkStart w:id="24" w:name="_Toc370642371"/>
+      <w:bookmarkStart w:id="24" w:name="_Toc379633040"/>
       <w:r>
         <w:lastRenderedPageBreak/>
         <w:t>What if my input data doesn’t have the group columns sorted</w:t>
@@ -22142,7 +22633,27 @@
                       <w:sz w:val="20"/>
                       <w:szCs w:val="20"/>
                     </w:rPr>
-                    <w:t xml:space="preserve"> HtmlOutput(</w:t>
+                    <w:t xml:space="preserve"> Html</w:t>
+                  </w:r>
+                  <w:r>
+                    <w:rPr>
+                      <w:rFonts w:ascii="Courier New" w:hAnsi="Courier New" w:cs="Courier New"/>
+                      <w:noProof/>
+                      <w:color w:val="000000"/>
+                      <w:sz w:val="20"/>
+                      <w:szCs w:val="20"/>
+                    </w:rPr>
+                    <w:t>5</w:t>
+                  </w:r>
+                  <w:r>
+                    <w:rPr>
+                      <w:rFonts w:ascii="Courier New" w:hAnsi="Courier New" w:cs="Courier New"/>
+                      <w:noProof/>
+                      <w:color w:val="000000"/>
+                      <w:sz w:val="20"/>
+                      <w:szCs w:val="20"/>
+                    </w:rPr>
+                    <w:t>Output(</w:t>
                   </w:r>
                   <w:r>
                     <w:rPr>
@@ -22502,7 +23013,7 @@
       <w:pPr>
         <w:pStyle w:val="Heading1"/>
       </w:pPr>
-      <w:bookmarkStart w:id="25" w:name="_Toc370642372"/>
+      <w:bookmarkStart w:id="25" w:name="_Toc379633041"/>
       <w:r>
         <w:lastRenderedPageBreak/>
         <w:t>Auto configured flat reports</w:t>
@@ -23058,7 +23569,27 @@
                       <w:sz w:val="20"/>
                       <w:szCs w:val="20"/>
                     </w:rPr>
-                    <w:t>Calculator(Calculators.</w:t>
+                    <w:t>Calculator(</w:t>
+                  </w:r>
+                  <w:r>
+                    <w:rPr>
+                      <w:rFonts w:ascii="Courier New" w:hAnsi="Courier New" w:cs="Courier New"/>
+                      <w:noProof/>
+                      <w:color w:val="000000"/>
+                      <w:sz w:val="20"/>
+                      <w:szCs w:val="20"/>
+                    </w:rPr>
+                    <w:t>Group</w:t>
+                  </w:r>
+                  <w:r>
+                    <w:rPr>
+                      <w:rFonts w:ascii="Courier New" w:hAnsi="Courier New" w:cs="Courier New"/>
+                      <w:noProof/>
+                      <w:color w:val="000000"/>
+                      <w:sz w:val="20"/>
+                      <w:szCs w:val="20"/>
+                    </w:rPr>
+                    <w:t>Calculators.</w:t>
                   </w:r>
                   <w:r>
                     <w:rPr>
@@ -23317,7 +23848,27 @@
                       <w:sz w:val="20"/>
                       <w:szCs w:val="20"/>
                     </w:rPr>
-                    <w:t xml:space="preserve"> net.sf.reportengine.out.HtmlOutput;</w:t>
+                    <w:t xml:space="preserve"> net.sf.reportengine.out.</w:t>
+                  </w:r>
+                  <w:r>
+                    <w:rPr>
+                      <w:rFonts w:ascii="Courier New" w:hAnsi="Courier New" w:cs="Courier New"/>
+                      <w:noProof/>
+                      <w:color w:val="000000"/>
+                      <w:sz w:val="20"/>
+                      <w:szCs w:val="20"/>
+                    </w:rPr>
+                    <w:t>Html5Output</w:t>
+                  </w:r>
+                  <w:r>
+                    <w:rPr>
+                      <w:rFonts w:ascii="Courier New" w:hAnsi="Courier New" w:cs="Courier New"/>
+                      <w:noProof/>
+                      <w:color w:val="000000"/>
+                      <w:sz w:val="20"/>
+                      <w:szCs w:val="20"/>
+                    </w:rPr>
+                    <w:t>;</w:t>
                   </w:r>
                 </w:p>
                 <w:p>
@@ -24224,7 +24775,27 @@
                       <w:sz w:val="20"/>
                       <w:szCs w:val="20"/>
                     </w:rPr>
-                    <w:t xml:space="preserve"> HtmlOutput(</w:t>
+                    <w:t xml:space="preserve"> </w:t>
+                  </w:r>
+                  <w:r>
+                    <w:rPr>
+                      <w:rFonts w:ascii="Courier New" w:hAnsi="Courier New" w:cs="Courier New"/>
+                      <w:noProof/>
+                      <w:color w:val="000000"/>
+                      <w:sz w:val="20"/>
+                      <w:szCs w:val="20"/>
+                    </w:rPr>
+                    <w:t>Html5Output</w:t>
+                  </w:r>
+                  <w:r>
+                    <w:rPr>
+                      <w:rFonts w:ascii="Courier New" w:hAnsi="Courier New" w:cs="Courier New"/>
+                      <w:noProof/>
+                      <w:color w:val="000000"/>
+                      <w:sz w:val="20"/>
+                      <w:szCs w:val="20"/>
+                    </w:rPr>
+                    <w:t>(</w:t>
                   </w:r>
                   <w:r>
                     <w:rPr>
@@ -24686,7 +25257,7 @@
       <w:pPr>
         <w:pStyle w:val="Heading1"/>
       </w:pPr>
-      <w:bookmarkStart w:id="26" w:name="_Toc370642373"/>
+      <w:bookmarkStart w:id="26" w:name="_Toc379633042"/>
       <w:r>
         <w:lastRenderedPageBreak/>
         <w:t>Pivot Tables /Crosstab reports</w:t>
@@ -24697,7 +25268,7 @@
       <w:pPr>
         <w:pStyle w:val="Heading2"/>
       </w:pPr>
-      <w:bookmarkStart w:id="27" w:name="_Toc370642374"/>
+      <w:bookmarkStart w:id="27" w:name="_Toc379633043"/>
       <w:r>
         <w:t xml:space="preserve">What is </w:t>
       </w:r>
@@ -25730,7 +26301,7 @@
       <w:pPr>
         <w:pStyle w:val="Heading2"/>
       </w:pPr>
-      <w:bookmarkStart w:id="28" w:name="_Toc370642375"/>
+      <w:bookmarkStart w:id="28" w:name="_Toc379633044"/>
       <w:r>
         <w:t>What else I have to set up for a Pivot table?</w:t>
       </w:r>
@@ -25751,7 +26322,7 @@
       <w:pPr>
         <w:pStyle w:val="Heading3"/>
       </w:pPr>
-      <w:bookmarkStart w:id="29" w:name="_Toc370642376"/>
+      <w:bookmarkStart w:id="29" w:name="_Toc379633045"/>
       <w:r>
         <w:t>The header rows</w:t>
       </w:r>
@@ -27331,7 +27902,7 @@
       <w:pPr>
         <w:pStyle w:val="Heading3"/>
       </w:pPr>
-      <w:bookmarkStart w:id="30" w:name="_Toc370642377"/>
+      <w:bookmarkStart w:id="30" w:name="_Toc379633046"/>
       <w:r>
         <w:t>The crosstab data</w:t>
       </w:r>
@@ -28064,7 +28635,7 @@
       <w:pPr>
         <w:pStyle w:val="Heading2"/>
       </w:pPr>
-      <w:bookmarkStart w:id="31" w:name="_Toc370642378"/>
+      <w:bookmarkStart w:id="31" w:name="_Toc379633047"/>
       <w:r>
         <w:t>Your first</w:t>
       </w:r>
@@ -28304,7 +28875,27 @@
                       <w:sz w:val="20"/>
                       <w:szCs w:val="20"/>
                     </w:rPr>
-                    <w:t xml:space="preserve"> net.sf.reportengine.out.HtmlOutput;</w:t>
+                    <w:t xml:space="preserve"> net.sf.reportengine.out.Html</w:t>
+                  </w:r>
+                  <w:r>
+                    <w:rPr>
+                      <w:rFonts w:ascii="Courier New" w:hAnsi="Courier New" w:cs="Courier New"/>
+                      <w:noProof/>
+                      <w:color w:val="000000"/>
+                      <w:sz w:val="20"/>
+                      <w:szCs w:val="20"/>
+                    </w:rPr>
+                    <w:t>5</w:t>
+                  </w:r>
+                  <w:r>
+                    <w:rPr>
+                      <w:rFonts w:ascii="Courier New" w:hAnsi="Courier New" w:cs="Courier New"/>
+                      <w:noProof/>
+                      <w:color w:val="000000"/>
+                      <w:sz w:val="20"/>
+                      <w:szCs w:val="20"/>
+                    </w:rPr>
+                    <w:t>Output;</w:t>
                   </w:r>
                 </w:p>
                 <w:p>
@@ -28799,7 +29390,27 @@
                       <w:sz w:val="20"/>
                       <w:szCs w:val="20"/>
                     </w:rPr>
-                    <w:t xml:space="preserve"> HtmlOutput(</w:t>
+                    <w:t xml:space="preserve"> Html</w:t>
+                  </w:r>
+                  <w:r>
+                    <w:rPr>
+                      <w:rFonts w:ascii="Courier New" w:hAnsi="Courier New" w:cs="Courier New"/>
+                      <w:noProof/>
+                      <w:color w:val="000000"/>
+                      <w:sz w:val="20"/>
+                      <w:szCs w:val="20"/>
+                    </w:rPr>
+                    <w:t>5</w:t>
+                  </w:r>
+                  <w:r>
+                    <w:rPr>
+                      <w:rFonts w:ascii="Courier New" w:hAnsi="Courier New" w:cs="Courier New"/>
+                      <w:noProof/>
+                      <w:color w:val="000000"/>
+                      <w:sz w:val="20"/>
+                      <w:szCs w:val="20"/>
+                    </w:rPr>
+                    <w:t>Output(</w:t>
                   </w:r>
                   <w:r>
                     <w:rPr>
@@ -29635,7 +30246,7 @@
       <w:pPr>
         <w:pStyle w:val="Heading2"/>
       </w:pPr>
-      <w:bookmarkStart w:id="32" w:name="_Toc370642379"/>
+      <w:bookmarkStart w:id="32" w:name="_Toc379633048"/>
       <w:r>
         <w:t xml:space="preserve">Totals and </w:t>
       </w:r>
@@ -30509,7 +31120,27 @@
                       <w:sz w:val="20"/>
                       <w:szCs w:val="20"/>
                     </w:rPr>
-                    <w:t xml:space="preserve"> net.sf.reportengine.out.HtmlOutput;</w:t>
+                    <w:t xml:space="preserve"> net.sf.reportengine.out.Html</w:t>
+                  </w:r>
+                  <w:r>
+                    <w:rPr>
+                      <w:rFonts w:ascii="Courier New" w:hAnsi="Courier New" w:cs="Courier New"/>
+                      <w:noProof/>
+                      <w:color w:val="000000"/>
+                      <w:sz w:val="20"/>
+                      <w:szCs w:val="20"/>
+                    </w:rPr>
+                    <w:t>5</w:t>
+                  </w:r>
+                  <w:r>
+                    <w:rPr>
+                      <w:rFonts w:ascii="Courier New" w:hAnsi="Courier New" w:cs="Courier New"/>
+                      <w:noProof/>
+                      <w:color w:val="000000"/>
+                      <w:sz w:val="20"/>
+                      <w:szCs w:val="20"/>
+                    </w:rPr>
+                    <w:t>Output;</w:t>
                   </w:r>
                 </w:p>
                 <w:p>
@@ -31000,7 +31631,27 @@
                       <w:sz w:val="20"/>
                       <w:szCs w:val="20"/>
                     </w:rPr>
-                    <w:t xml:space="preserve"> HtmlOutput(</w:t>
+                    <w:t xml:space="preserve"> Html</w:t>
+                  </w:r>
+                  <w:r>
+                    <w:rPr>
+                      <w:rFonts w:ascii="Courier New" w:hAnsi="Courier New" w:cs="Courier New"/>
+                      <w:noProof/>
+                      <w:color w:val="000000"/>
+                      <w:sz w:val="20"/>
+                      <w:szCs w:val="20"/>
+                    </w:rPr>
+                    <w:t>5</w:t>
+                  </w:r>
+                  <w:r>
+                    <w:rPr>
+                      <w:rFonts w:ascii="Courier New" w:hAnsi="Courier New" w:cs="Courier New"/>
+                      <w:noProof/>
+                      <w:color w:val="000000"/>
+                      <w:sz w:val="20"/>
+                      <w:szCs w:val="20"/>
+                    </w:rPr>
+                    <w:t>Output(</w:t>
                   </w:r>
                   <w:r>
                     <w:rPr>
@@ -31765,7 +32416,7 @@
       <w:pPr>
         <w:pStyle w:val="Heading1"/>
       </w:pPr>
-      <w:bookmarkStart w:id="33" w:name="_Toc370642380"/>
+      <w:bookmarkStart w:id="33" w:name="_Toc379633049"/>
       <w:r>
         <w:lastRenderedPageBreak/>
         <w:t>Advanced features</w:t>
@@ -31776,7 +32427,7 @@
       <w:pPr>
         <w:pStyle w:val="Heading2"/>
       </w:pPr>
-      <w:bookmarkStart w:id="34" w:name="_Toc370642381"/>
+      <w:bookmarkStart w:id="34" w:name="_Toc379633050"/>
       <w:r>
         <w:t>Spring integration</w:t>
       </w:r>
@@ -32416,7 +33067,31 @@
                       <w:sz w:val="20"/>
                       <w:szCs w:val="20"/>
                     </w:rPr>
-                    <w:t>"net.sf.reportengine.out.HtmlOutput"</w:t>
+                    <w:t>"net.sf.reportengine.out.</w:t>
+                  </w:r>
+                  <w:r>
+                    <w:rPr>
+                      <w:rFonts w:ascii="Courier New" w:hAnsi="Courier New" w:cs="Courier New"/>
+                      <w:i/>
+                      <w:iCs/>
+                      <w:noProof/>
+                      <w:color w:val="2A00FF"/>
+                      <w:sz w:val="20"/>
+                      <w:szCs w:val="20"/>
+                    </w:rPr>
+                    <w:t>Html5Output</w:t>
+                  </w:r>
+                  <w:r>
+                    <w:rPr>
+                      <w:rFonts w:ascii="Courier New" w:hAnsi="Courier New" w:cs="Courier New"/>
+                      <w:i/>
+                      <w:iCs/>
+                      <w:noProof/>
+                      <w:color w:val="2A00FF"/>
+                      <w:sz w:val="20"/>
+                      <w:szCs w:val="20"/>
+                    </w:rPr>
+                    <w:t>"</w:t>
                   </w:r>
                   <w:r>
                     <w:rPr>
@@ -37821,7 +38496,31 @@
                       <w:sz w:val="20"/>
                       <w:szCs w:val="20"/>
                     </w:rPr>
-                    <w:t>"net.sf.reportengine.out.HtmlOutput"</w:t>
+                    <w:t>"net.sf.reportengine.out.</w:t>
+                  </w:r>
+                  <w:r>
+                    <w:rPr>
+                      <w:rFonts w:ascii="Courier New" w:hAnsi="Courier New" w:cs="Courier New"/>
+                      <w:i/>
+                      <w:iCs/>
+                      <w:noProof/>
+                      <w:color w:val="2A00FF"/>
+                      <w:sz w:val="20"/>
+                      <w:szCs w:val="20"/>
+                    </w:rPr>
+                    <w:t>Html5Output</w:t>
+                  </w:r>
+                  <w:r>
+                    <w:rPr>
+                      <w:rFonts w:ascii="Courier New" w:hAnsi="Courier New" w:cs="Courier New"/>
+                      <w:i/>
+                      <w:iCs/>
+                      <w:noProof/>
+                      <w:color w:val="2A00FF"/>
+                      <w:sz w:val="20"/>
+                      <w:szCs w:val="20"/>
+                    </w:rPr>
+                    <w:t>"</w:t>
                   </w:r>
                   <w:r>
                     <w:rPr>
@@ -38792,7 +39491,7 @@
       </w:pPr>
       <w:bookmarkStart w:id="35" w:name="_Ref337144127"/>
       <w:bookmarkStart w:id="36" w:name="_Ref337144158"/>
-      <w:bookmarkStart w:id="37" w:name="_Toc370642382"/>
+      <w:bookmarkStart w:id="37" w:name="_Toc379633051"/>
       <w:r>
         <w:t>Writing a custom data column</w:t>
       </w:r>
@@ -40607,7 +41306,27 @@
                       <w:sz w:val="20"/>
                       <w:szCs w:val="20"/>
                     </w:rPr>
-                    <w:t xml:space="preserve"> net.sf.reportengine.out.HtmlOutput;</w:t>
+                    <w:t xml:space="preserve"> net.sf.reportengine.out.Html</w:t>
+                  </w:r>
+                  <w:r>
+                    <w:rPr>
+                      <w:rFonts w:ascii="Courier New" w:hAnsi="Courier New" w:cs="Courier New"/>
+                      <w:noProof/>
+                      <w:color w:val="000000"/>
+                      <w:sz w:val="20"/>
+                      <w:szCs w:val="20"/>
+                    </w:rPr>
+                    <w:t>5</w:t>
+                  </w:r>
+                  <w:r>
+                    <w:rPr>
+                      <w:rFonts w:ascii="Courier New" w:hAnsi="Courier New" w:cs="Courier New"/>
+                      <w:noProof/>
+                      <w:color w:val="000000"/>
+                      <w:sz w:val="20"/>
+                      <w:szCs w:val="20"/>
+                    </w:rPr>
+                    <w:t>Output;</w:t>
                   </w:r>
                 </w:p>
                 <w:p>
@@ -41197,7 +41916,27 @@
                       <w:sz w:val="20"/>
                       <w:szCs w:val="20"/>
                     </w:rPr>
-                    <w:t xml:space="preserve"> HtmlOutput(</w:t>
+                    <w:t xml:space="preserve"> Html</w:t>
+                  </w:r>
+                  <w:r>
+                    <w:rPr>
+                      <w:rFonts w:ascii="Courier New" w:hAnsi="Courier New" w:cs="Courier New"/>
+                      <w:noProof/>
+                      <w:color w:val="000000"/>
+                      <w:sz w:val="20"/>
+                      <w:szCs w:val="20"/>
+                    </w:rPr>
+                    <w:t>5</w:t>
+                  </w:r>
+                  <w:r>
+                    <w:rPr>
+                      <w:rFonts w:ascii="Courier New" w:hAnsi="Courier New" w:cs="Courier New"/>
+                      <w:noProof/>
+                      <w:color w:val="000000"/>
+                      <w:sz w:val="20"/>
+                      <w:szCs w:val="20"/>
+                    </w:rPr>
+                    <w:t>Output(</w:t>
                   </w:r>
                   <w:r>
                     <w:rPr>
@@ -42074,7 +42813,7 @@
         <w:pStyle w:val="Heading2"/>
       </w:pPr>
       <w:bookmarkStart w:id="38" w:name="_Writing_a_custom"/>
-      <w:bookmarkStart w:id="39" w:name="_Toc370642383"/>
+      <w:bookmarkStart w:id="39" w:name="_Toc379633052"/>
       <w:bookmarkEnd w:id="38"/>
       <w:r>
         <w:lastRenderedPageBreak/>
@@ -42996,7 +43735,7 @@
       <w:pPr>
         <w:pStyle w:val="Heading2"/>
       </w:pPr>
-      <w:bookmarkStart w:id="40" w:name="_Toc370642384"/>
+      <w:bookmarkStart w:id="40" w:name="_Toc379633053"/>
       <w:r>
         <w:lastRenderedPageBreak/>
         <w:t>Writing a custom output (section under construction)</w:t>
@@ -43042,7 +43781,7 @@
       <w:pPr>
         <w:pStyle w:val="Heading2"/>
       </w:pPr>
-      <w:bookmarkStart w:id="41" w:name="_Toc370642385"/>
+      <w:bookmarkStart w:id="41" w:name="_Toc379633054"/>
       <w:r>
         <w:t>Writing a custom calculator (section under construction)</w:t>
       </w:r>
@@ -43067,7 +43806,7 @@
       <w:pPr>
         <w:pStyle w:val="Heading1"/>
       </w:pPr>
-      <w:bookmarkStart w:id="42" w:name="_Toc370642386"/>
+      <w:bookmarkStart w:id="42" w:name="_Toc379633055"/>
       <w:r>
         <w:lastRenderedPageBreak/>
         <w:t>Useful links</w:t>
@@ -43239,7 +43978,7 @@
             <w:rPr>
               <w:noProof/>
             </w:rPr>
-            <w:t>4</w:t>
+            <w:t>11</w:t>
           </w:r>
         </w:fldSimple>
       </w:p>
@@ -45588,7 +46327,7 @@
 </file>
 
 <file path=customXml/itemProps1.xml><?xml version="1.0" encoding="utf-8"?>
-<ds:datastoreItem xmlns:ds="http://schemas.openxmlformats.org/officeDocument/2006/customXml" ds:itemID="{0574DDAA-9D0D-43FC-89A1-2700FBDEF822}">
+<ds:datastoreItem xmlns:ds="http://schemas.openxmlformats.org/officeDocument/2006/customXml" ds:itemID="{10DF266F-1802-4342-95AF-B384C9A3B091}">
   <ds:schemaRefs>
     <ds:schemaRef ds:uri="http://schemas.openxmlformats.org/officeDocument/2006/bibliography"/>
   </ds:schemaRefs>

</xml_diff>